<commit_message>
Hinzufügen von —to be determined— zu den entsprechenden Kapiteln.
</commit_message>
<xml_diff>
--- a/documentation/Software Requirements Specification.docx
+++ b/documentation/Software Requirements Specification.docx
@@ -1,6 +1,6 @@
 
 <file path=word/document.xml><?xml version="1.0" encoding="utf-8"?>
-<w:document xmlns:ve="http://schemas.openxmlformats.org/markup-compatibility/2006" xmlns:o="urn:schemas-microsoft-com:office:office" xmlns:r="http://schemas.openxmlformats.org/officeDocument/2006/relationships" xmlns:m="http://schemas.openxmlformats.org/officeDocument/2006/math" xmlns:v="urn:schemas-microsoft-com:vml" xmlns:wp="http://schemas.openxmlformats.org/drawingml/2006/wordprocessingDrawing" xmlns:w10="urn:schemas-microsoft-com:office:word" xmlns:w="http://schemas.openxmlformats.org/wordprocessingml/2006/main" xmlns:wne="http://schemas.microsoft.com/office/word/2006/wordml">
+<w:document xmlns:wpc="http://schemas.microsoft.com/office/word/2010/wordprocessingCanvas" xmlns:mc="http://schemas.openxmlformats.org/markup-compatibility/2006" xmlns:o="urn:schemas-microsoft-com:office:office" xmlns:r="http://schemas.openxmlformats.org/officeDocument/2006/relationships" xmlns:m="http://schemas.openxmlformats.org/officeDocument/2006/math" xmlns:v="urn:schemas-microsoft-com:vml" xmlns:wp14="http://schemas.microsoft.com/office/word/2010/wordprocessingDrawing" xmlns:wp="http://schemas.openxmlformats.org/drawingml/2006/wordprocessingDrawing" xmlns:w10="urn:schemas-microsoft-com:office:word" xmlns:w="http://schemas.openxmlformats.org/wordprocessingml/2006/main" xmlns:w14="http://schemas.microsoft.com/office/word/2010/wordml" xmlns:w15="http://schemas.microsoft.com/office/word/2012/wordml" xmlns:wpg="http://schemas.microsoft.com/office/word/2010/wordprocessingGroup" xmlns:wpi="http://schemas.microsoft.com/office/word/2010/wordprocessingInk" xmlns:wne="http://schemas.microsoft.com/office/word/2006/wordml" xmlns:wps="http://schemas.microsoft.com/office/word/2010/wordprocessingShape" mc:Ignorable="w14 w15 wp14">
   <w:body>
     <w:p>
       <w:pPr>
@@ -33,28 +33,26 @@
           <w:lang w:val="en-GB"/>
         </w:rPr>
       </w:pPr>
-      <w:fldSimple w:instr=" TITLE  \* MERGEFORMAT ">
-        <w:r>
-          <w:rPr>
-            <w:lang w:val="en-GB"/>
-          </w:rPr>
-          <w:t>Software Requirements Specification</w:t>
-        </w:r>
-      </w:fldSimple>
-    </w:p>
-    <w:p>
-      <w:pPr>
-        <w:pStyle w:val="Titel"/>
-        <w:jc w:val="right"/>
+      <w:r>
+        <w:fldChar w:fldCharType="begin"/>
+      </w:r>
+      <w:r>
+        <w:instrText xml:space="preserve"> TITLE  \* MERGEFORMAT </w:instrText>
+      </w:r>
+      <w:r>
+        <w:fldChar w:fldCharType="separate"/>
+      </w:r>
+      <w:r>
         <w:rPr>
           <w:lang w:val="en-GB"/>
         </w:rPr>
-      </w:pPr>
+        <w:t>Software Requirements Specification</w:t>
+      </w:r>
       <w:r>
         <w:rPr>
           <w:lang w:val="en-GB"/>
         </w:rPr>
-        <w:t>For &lt;Subsystem or Feature&gt;</w:t>
+        <w:fldChar w:fldCharType="end"/>
       </w:r>
     </w:p>
     <w:p>
@@ -163,7 +161,7 @@
           <w:insideH w:val="single" w:sz="6" w:space="0" w:color="auto"/>
           <w:insideV w:val="single" w:sz="6" w:space="0" w:color="auto"/>
         </w:tblBorders>
-        <w:tblLook w:val="0000"/>
+        <w:tblLook w:val="0000" w:firstRow="0" w:lastRow="0" w:firstColumn="0" w:lastColumn="0" w:noHBand="0" w:noVBand="0"/>
       </w:tblPr>
       <w:tblGrid>
         <w:gridCol w:w="2304"/>
@@ -346,19 +344,11 @@
                 <w:lang w:val="en-GB"/>
               </w:rPr>
             </w:pPr>
-            <w:proofErr w:type="spellStart"/>
             <w:r>
               <w:rPr>
                 <w:lang w:val="en-GB"/>
               </w:rPr>
-              <w:t>Corinna</w:t>
-            </w:r>
-            <w:proofErr w:type="spellEnd"/>
-            <w:r>
-              <w:rPr>
-                <w:lang w:val="en-GB"/>
-              </w:rPr>
-              <w:t xml:space="preserve"> </w:t>
+              <w:t xml:space="preserve">Corinna </w:t>
             </w:r>
             <w:proofErr w:type="spellStart"/>
             <w:r>
@@ -4336,14 +4326,14 @@
         <w:rPr>
           <w:lang w:val="de-DE"/>
         </w:rPr>
-        <w:t>Use-Cases</w:t>
+        <w:t>Use</w:t>
       </w:r>
       <w:proofErr w:type="spellEnd"/>
       <w:r>
         <w:rPr>
           <w:lang w:val="de-DE"/>
         </w:rPr>
-        <w:t xml:space="preserve"> eingegangen. Zusätzlich enthält die Einleitung Erklärungen der Abkürzungen, Begriffe und Akronyme, die in diesem Dokument genannt werden. Referenzen auf andere Dokumente werden in einem eigenen Verzeichnis unter 1.4 zusammengefasst.</w:t>
+        <w:t>-Cases eingegangen. Zusätzlich enthält die Einleitung Erklärungen der Abkürzungen, Begriffe und Akronyme, die in diesem Dokument genannt werden. Referenzen auf andere Dokumente werden in einem eigenen Verzeichnis unter 1.4 zusammengefasst.</w:t>
       </w:r>
     </w:p>
     <w:p>
@@ -4532,42 +4522,42 @@
         <w:rPr>
           <w:lang w:val="de-DE"/>
         </w:rPr>
-        <w:t>Use-Cases</w:t>
+        <w:t>Use</w:t>
       </w:r>
       <w:proofErr w:type="spellEnd"/>
       <w:r>
         <w:rPr>
           <w:lang w:val="de-DE"/>
         </w:rPr>
-        <w:t xml:space="preserve"> zum Anlegen, Verändern oder Löschen eines Profils als auch diejenigen, welche sich auf das Bewerten der User beziehen. In der Gruppe „Angebotsverwaltung“ stehen alle </w:t>
+        <w:t xml:space="preserve">-Cases zum Anlegen, Verändern oder Löschen eines Profils als auch diejenigen, welche sich auf das Bewerten der User beziehen. In der Gruppe „Angebotsverwaltung“ stehen alle </w:t>
       </w:r>
       <w:proofErr w:type="spellStart"/>
       <w:r>
         <w:rPr>
           <w:lang w:val="de-DE"/>
         </w:rPr>
-        <w:t>Use-Cases</w:t>
+        <w:t>Use</w:t>
       </w:r>
       <w:proofErr w:type="spellEnd"/>
       <w:r>
         <w:rPr>
           <w:lang w:val="de-DE"/>
         </w:rPr>
-        <w:t xml:space="preserve">, bei denen es um die Bearbeitung von Angeboten für Gegenstände oder Hilfeleistungen geht. </w:t>
+        <w:t xml:space="preserve">-Cases, bei denen es um die Bearbeitung von Angeboten für Gegenstände oder Hilfeleistungen geht. </w:t>
       </w:r>
       <w:proofErr w:type="spellStart"/>
       <w:r>
         <w:rPr>
           <w:lang w:val="de-DE"/>
         </w:rPr>
-        <w:t>Use-Cases</w:t>
+        <w:t>Use</w:t>
       </w:r>
       <w:proofErr w:type="spellEnd"/>
       <w:r>
         <w:rPr>
           <w:lang w:val="de-DE"/>
         </w:rPr>
-        <w:t xml:space="preserve"> wie „Anfrage für Angebot senden/annehmen/ablehnen“, also alle, die für die Verwaltung von Anfragen gebraucht werden, sind in der letzten Gruppe zu finden.</w:t>
+        <w:t>-Cases wie „Anfrage für Angebot senden/annehmen/ablehnen“, also alle, die für die Verwaltung von Anfragen gebraucht werden, sind in der letzten Gruppe zu finden.</w:t>
       </w:r>
     </w:p>
     <w:p>
@@ -4652,7 +4642,7 @@
     </w:p>
     <w:tbl>
       <w:tblPr>
-        <w:tblStyle w:val="Tabellengitternetz"/>
+        <w:tblStyle w:val="Tabellenraster"/>
         <w:tblW w:w="0" w:type="auto"/>
         <w:tblInd w:w="720" w:type="dxa"/>
         <w:tblBorders>
@@ -4663,7 +4653,7 @@
           <w:insideH w:val="none" w:sz="0" w:space="0" w:color="auto"/>
           <w:insideV w:val="none" w:sz="0" w:space="0" w:color="auto"/>
         </w:tblBorders>
-        <w:tblLook w:val="04A0"/>
+        <w:tblLook w:val="04A0" w:firstRow="1" w:lastRow="0" w:firstColumn="1" w:lastColumn="0" w:noHBand="0" w:noVBand="1"/>
       </w:tblPr>
       <w:tblGrid>
         <w:gridCol w:w="1666"/>
@@ -4720,21 +4710,7 @@
               <w:rPr>
                 <w:lang w:val="de-DE"/>
               </w:rPr>
-              <w:t xml:space="preserve">“, der hierfür einen </w:t>
-            </w:r>
-            <w:proofErr w:type="spellStart"/>
-            <w:r>
-              <w:rPr>
-                <w:lang w:val="de-DE"/>
-              </w:rPr>
-              <w:t>Account</w:t>
-            </w:r>
-            <w:proofErr w:type="spellEnd"/>
-            <w:r>
-              <w:rPr>
-                <w:lang w:val="de-DE"/>
-              </w:rPr>
-              <w:t xml:space="preserve"> angelegt hat und angemeldet ist.</w:t>
+              <w:t>“, der hierfür einen Account angelegt hat und angemeldet ist.</w:t>
             </w:r>
           </w:p>
         </w:tc>
@@ -4776,21 +4752,7 @@
               <w:rPr>
                 <w:lang w:val="de-DE"/>
               </w:rPr>
-              <w:t xml:space="preserve">Ein „unangemeldeter User“ ist jeder Benutzer, der nicht angemeldet ist. Hierzu zählen also sowohl diejenigen, die noch keinen </w:t>
-            </w:r>
-            <w:proofErr w:type="spellStart"/>
-            <w:r>
-              <w:rPr>
-                <w:lang w:val="de-DE"/>
-              </w:rPr>
-              <w:t>Account</w:t>
-            </w:r>
-            <w:proofErr w:type="spellEnd"/>
-            <w:r>
-              <w:rPr>
-                <w:lang w:val="de-DE"/>
-              </w:rPr>
-              <w:t xml:space="preserve"> haben als auch solche, die zwar ein Profil haben, aber im Moment nicht angemeldet sind.</w:t>
+              <w:t>Ein „unangemeldeter User“ ist jeder Benutzer, der nicht angemeldet ist. Hierzu zählen also sowohl diejenigen, die noch keinen Account haben als auch solche, die zwar ein Profil haben, aber im Moment nicht angemeldet sind.</w:t>
             </w:r>
           </w:p>
         </w:tc>
@@ -5538,21 +5500,35 @@
         <w:rPr>
           <w:lang w:val="de-DE"/>
         </w:rPr>
-        <w:t xml:space="preserve">Wenn die User die Webseite besuchen ist ihr vordergründiges Ziel nicht diese selbst. Sie ist für sie nur ein Mittel zum Zweck, nämlich den Kontakt zu anderen Usern herzustellen. Dementsprechend muss sie schlicht gehalten werden und sollte einfach zu bedienen sein. Zudem sollte sie </w:t>
+        <w:t>Wenn die User die Webseite besuchen ist ihr vordergründiges Ziel nicht diese selbst. Sie ist für sie nur ein Mittel zum Zweck, nämlich den Kontakt zu anderen Usern herzustellen. Dementsprechend muss sie schlicht gehalten werden und sollte einfach zu bedienen sein. Zudem sollte sie performant sein, sodass der User die Nutzung nicht als Belastung oder zeitaufwendig empfindet.</w:t>
+      </w:r>
+    </w:p>
+    <w:p>
+      <w:pPr>
+        <w:pStyle w:val="Textkrper"/>
+        <w:rPr>
+          <w:lang w:val="de-DE"/>
+        </w:rPr>
+      </w:pPr>
+      <w:r>
+        <w:rPr>
+          <w:lang w:val="de-DE"/>
+        </w:rPr>
+        <w:t>Da „</w:t>
       </w:r>
       <w:proofErr w:type="spellStart"/>
       <w:r>
         <w:rPr>
           <w:lang w:val="de-DE"/>
         </w:rPr>
-        <w:t>performant</w:t>
+        <w:t>LocalSharing</w:t>
       </w:r>
       <w:proofErr w:type="spellEnd"/>
       <w:r>
         <w:rPr>
           <w:lang w:val="de-DE"/>
         </w:rPr>
-        <w:t xml:space="preserve"> sein, sodass der User die Nutzung nicht als Belastung oder zeitaufwendig empfindet.</w:t>
+        <w:t>“ davon lebt, dass viele User angemeldet sind, ist es genauso wichtig, potentielle User nicht durch zu viele und zu komplexe Funktionen abzuschrecken, die eine gewisse Einarbeitungszeit voraussetzen würden. Stattdessen soll die Webanwendung von jedem möglichst intuitiv bedienbar sein.</w:t>
       </w:r>
     </w:p>
     <w:p>
@@ -5566,13 +5542,119 @@
         <w:rPr>
           <w:lang w:val="de-DE"/>
         </w:rPr>
-        <w:t>Da „</w:t>
+        <w:t xml:space="preserve">Das Design soll modern gehalten </w:t>
+      </w:r>
+      <w:r>
+        <w:rPr>
+          <w:lang w:val="de-DE"/>
+        </w:rPr>
+        <w:t>werden. Dazu gehört in erster Linie ein ansprechendes Design, das alle Inhalte der Seite übersichtlich und großzügig abbildet. Das soll es neuen Usern ermöglichen, sich schnell ohne weitere Hilfestellungen auf der Webseite zurechtzufinden und damit dazu beitragen, dass neue Mitglieder gewonnen werden.</w:t>
+      </w:r>
+    </w:p>
+    <w:p>
+      <w:pPr>
+        <w:pStyle w:val="Textkrper"/>
+        <w:rPr>
+          <w:lang w:val="de-DE"/>
+        </w:rPr>
+      </w:pPr>
+      <w:r>
+        <w:rPr>
+          <w:lang w:val="de-DE"/>
+        </w:rPr>
+        <w:t>Der Dienst soll den Usern rund um die Uhr zur Verfügung stehen, allerdings hat dies nicht die höchste Priorität.</w:t>
+      </w:r>
+    </w:p>
+    <w:p>
+      <w:pPr>
+        <w:pStyle w:val="Textkrper"/>
+        <w:rPr>
+          <w:u w:val="single"/>
+          <w:lang w:val="de-DE"/>
+        </w:rPr>
+      </w:pPr>
+      <w:r>
+        <w:rPr>
+          <w:u w:val="single"/>
+          <w:lang w:val="de-DE"/>
+        </w:rPr>
+        <w:t>Einschränkungen</w:t>
+      </w:r>
+    </w:p>
+    <w:p>
+      <w:pPr>
+        <w:pStyle w:val="Textkrper"/>
+        <w:rPr>
+          <w:lang w:val="de-DE"/>
+        </w:rPr>
+      </w:pPr>
+      <w:r>
+        <w:rPr>
+          <w:lang w:val="de-DE"/>
+        </w:rPr>
+        <w:t xml:space="preserve">Den Entwicklern steht nur eine bestimmte Zeit zur Verfügung. Bis zum Ende des Sommersemesters 2015 soll das Projekt abgeschlossen sein, sodass es zur Beurteilung für das Fach „Softwareengineering“ an der DHBW Karlsruhe vorgelegt werden kann. Die sechs </w:t>
       </w:r>
       <w:proofErr w:type="spellStart"/>
       <w:r>
         <w:rPr>
           <w:lang w:val="de-DE"/>
         </w:rPr>
+        <w:t>Use</w:t>
+      </w:r>
+      <w:proofErr w:type="spellEnd"/>
+      <w:r>
+        <w:rPr>
+          <w:lang w:val="de-DE"/>
+        </w:rPr>
+        <w:t>-Cases, „Login</w:t>
+      </w:r>
+      <w:r>
+        <w:rPr>
+          <w:lang w:val="de-DE"/>
+        </w:rPr>
+        <w:t>“, „Profilinformationen verwalten“, „User bewerten“, „Angebote suchen“, „Angebote einstellen“, „“Angebote</w:t>
+      </w:r>
+      <w:r>
+        <w:rPr>
+          <w:lang w:val="de-DE"/>
+        </w:rPr>
+        <w:t xml:space="preserve"> verwalten, sollen bereits bis zum Ende des Wintersemesters 2014/15 implementiert und funktionsfähig sein.</w:t>
+      </w:r>
+    </w:p>
+    <w:p>
+      <w:pPr>
+        <w:pStyle w:val="Textkrper"/>
+        <w:rPr>
+          <w:u w:val="single"/>
+          <w:lang w:val="de-DE"/>
+        </w:rPr>
+      </w:pPr>
+      <w:r>
+        <w:rPr>
+          <w:u w:val="single"/>
+          <w:lang w:val="de-DE"/>
+        </w:rPr>
+        <w:t>Annahmen und Abhängigkeiten</w:t>
+      </w:r>
+    </w:p>
+    <w:p>
+      <w:pPr>
+        <w:pStyle w:val="Textkrper"/>
+        <w:rPr>
+          <w:lang w:val="de-DE"/>
+        </w:rPr>
+      </w:pPr>
+      <w:r>
+        <w:rPr>
+          <w:lang w:val="de-DE"/>
+        </w:rPr>
+        <w:t>Als Java-Framework für die Erstellung der Webanwendung „</w:t>
+      </w:r>
+      <w:proofErr w:type="spellStart"/>
+      <w:r>
+        <w:rPr>
+          <w:lang w:val="de-DE"/>
+        </w:rPr>
         <w:t>LocalSharing</w:t>
       </w:r>
       <w:proofErr w:type="spellEnd"/>
@@ -5580,197 +5662,49 @@
         <w:rPr>
           <w:lang w:val="de-DE"/>
         </w:rPr>
-        <w:t xml:space="preserve">“ davon lebt, dass viele User angemeldet sind, ist es genauso wichtig, potentielle User nicht durch zu viele und zu komplexe Funktionen abzuschrecken, die eine gewisse Einarbeitungszeit voraussetzen würden. Stattdessen soll die Webanwendung von jedem möglichst intuitiv </w:t>
+        <w:t xml:space="preserve">“ wird Spring MVC verwendet. Zur Absicherung dient Spring Security. Als RDBMS wird HSQLDB verwendet. Für den Zugriff auf die Daten soll </w:t>
       </w:r>
       <w:proofErr w:type="spellStart"/>
       <w:r>
         <w:rPr>
           <w:lang w:val="de-DE"/>
         </w:rPr>
-        <w:t>bedienbar</w:t>
+        <w:t>Hibernate</w:t>
       </w:r>
       <w:proofErr w:type="spellEnd"/>
       <w:r>
         <w:rPr>
           <w:lang w:val="de-DE"/>
         </w:rPr>
-        <w:t xml:space="preserve"> sein.</w:t>
-      </w:r>
-    </w:p>
-    <w:p>
-      <w:pPr>
-        <w:pStyle w:val="Textkrper"/>
-        <w:rPr>
-          <w:lang w:val="de-DE"/>
-        </w:rPr>
-      </w:pPr>
-      <w:r>
-        <w:rPr>
-          <w:lang w:val="de-DE"/>
-        </w:rPr>
-        <w:t xml:space="preserve">Das Design soll modern gehalten </w:t>
-      </w:r>
-      <w:r>
-        <w:rPr>
-          <w:lang w:val="de-DE"/>
-        </w:rPr>
-        <w:t>werden. Dazu gehört in erster Linie ein ansprechendes Design, das alle Inhalte der Seite übersichtlich und großzügig abbildet. Das soll es neuen Usern ermöglichen, sich schnell ohne weitere Hilfestellungen auf der Webseite zurechtzufinden und damit dazu beitragen, dass neue Mitglieder gewonnen werden.</w:t>
-      </w:r>
-    </w:p>
-    <w:p>
-      <w:pPr>
-        <w:pStyle w:val="Textkrper"/>
-        <w:rPr>
-          <w:lang w:val="de-DE"/>
-        </w:rPr>
-      </w:pPr>
-      <w:r>
-        <w:rPr>
-          <w:lang w:val="de-DE"/>
-        </w:rPr>
-        <w:t>Der Dienst soll den Usern rund um die Uhr zur Verfügung stehen, allerdings hat dies nicht die höchste Priorität.</w:t>
-      </w:r>
-    </w:p>
-    <w:p>
-      <w:pPr>
-        <w:pStyle w:val="Textkrper"/>
-        <w:rPr>
-          <w:u w:val="single"/>
-          <w:lang w:val="de-DE"/>
-        </w:rPr>
-      </w:pPr>
-      <w:r>
-        <w:rPr>
-          <w:u w:val="single"/>
-          <w:lang w:val="de-DE"/>
-        </w:rPr>
-        <w:t>Einschränkungen</w:t>
-      </w:r>
-    </w:p>
-    <w:p>
-      <w:pPr>
-        <w:pStyle w:val="Textkrper"/>
-        <w:rPr>
-          <w:lang w:val="de-DE"/>
-        </w:rPr>
-      </w:pPr>
-      <w:r>
-        <w:rPr>
-          <w:lang w:val="de-DE"/>
-        </w:rPr>
-        <w:t xml:space="preserve">Den Entwicklern steht nur eine bestimmte Zeit zur Verfügung. Bis zum Ende des Sommersemesters 2015 soll das Projekt abgeschlossen sein, sodass es zur Beurteilung für das Fach „Softwareengineering“ an der DHBW Karlsruhe vorgelegt werden kann. Die sechs </w:t>
+        <w:t xml:space="preserve"> genutzt werden. </w:t>
       </w:r>
       <w:proofErr w:type="spellStart"/>
       <w:r>
         <w:rPr>
           <w:lang w:val="de-DE"/>
         </w:rPr>
-        <w:t>Use-Cases</w:t>
+        <w:t>yEd</w:t>
       </w:r>
       <w:proofErr w:type="spellEnd"/>
       <w:r>
         <w:rPr>
           <w:lang w:val="de-DE"/>
         </w:rPr>
-        <w:t>, „Login</w:t>
-      </w:r>
-      <w:r>
-        <w:rPr>
-          <w:lang w:val="de-DE"/>
-        </w:rPr>
-        <w:t>“, „Profilinformationen verwalten“, „User bewerten“, „Angebote suchen“, „Angebote einstellen“, „“Angebote</w:t>
-      </w:r>
-      <w:r>
-        <w:rPr>
-          <w:lang w:val="de-DE"/>
-        </w:rPr>
-        <w:t xml:space="preserve"> verwalten, sollen bereits bis zum Ende des Wintersemesters 2014/15 implementiert und funktionsfähig sein.</w:t>
-      </w:r>
-    </w:p>
-    <w:p>
-      <w:pPr>
-        <w:pStyle w:val="Textkrper"/>
-        <w:rPr>
-          <w:u w:val="single"/>
-          <w:lang w:val="de-DE"/>
-        </w:rPr>
-      </w:pPr>
-      <w:r>
-        <w:rPr>
-          <w:u w:val="single"/>
-          <w:lang w:val="de-DE"/>
-        </w:rPr>
-        <w:t>Annahmen und Abhängigkeiten</w:t>
-      </w:r>
-    </w:p>
-    <w:p>
-      <w:pPr>
-        <w:pStyle w:val="Textkrper"/>
-        <w:rPr>
-          <w:lang w:val="de-DE"/>
-        </w:rPr>
-      </w:pPr>
-      <w:r>
-        <w:rPr>
-          <w:lang w:val="de-DE"/>
-        </w:rPr>
-        <w:t>Als Java-Framework für die Erstellung der Webanwendung „</w:t>
+        <w:t xml:space="preserve"> dient zur Modellierung der </w:t>
       </w:r>
       <w:proofErr w:type="spellStart"/>
       <w:r>
         <w:rPr>
           <w:lang w:val="de-DE"/>
         </w:rPr>
-        <w:t>LocalSharing</w:t>
+        <w:t>Use</w:t>
       </w:r>
       <w:proofErr w:type="spellEnd"/>
       <w:r>
         <w:rPr>
           <w:lang w:val="de-DE"/>
         </w:rPr>
-        <w:t xml:space="preserve">“ wird Spring MVC verwendet. Zur Absicherung dient Spring Security. Als RDBMS wird HSQLDB verwendet. Für den Zugriff auf die Daten soll </w:t>
-      </w:r>
-      <w:proofErr w:type="spellStart"/>
-      <w:r>
-        <w:rPr>
-          <w:lang w:val="de-DE"/>
-        </w:rPr>
-        <w:t>Hibernate</w:t>
-      </w:r>
-      <w:proofErr w:type="spellEnd"/>
-      <w:r>
-        <w:rPr>
-          <w:lang w:val="de-DE"/>
-        </w:rPr>
-        <w:t xml:space="preserve"> genutzt werden. </w:t>
-      </w:r>
-      <w:proofErr w:type="spellStart"/>
-      <w:r>
-        <w:rPr>
-          <w:lang w:val="de-DE"/>
-        </w:rPr>
-        <w:t>yEd</w:t>
-      </w:r>
-      <w:proofErr w:type="spellEnd"/>
-      <w:r>
-        <w:rPr>
-          <w:lang w:val="de-DE"/>
-        </w:rPr>
-        <w:t xml:space="preserve"> dient zur Modellierung der </w:t>
-      </w:r>
-      <w:proofErr w:type="spellStart"/>
-      <w:r>
-        <w:rPr>
-          <w:lang w:val="de-DE"/>
-        </w:rPr>
-        <w:t>Use-Cases</w:t>
-      </w:r>
-      <w:proofErr w:type="spellEnd"/>
-      <w:r>
-        <w:rPr>
-          <w:lang w:val="de-DE"/>
-        </w:rPr>
-        <w:t>.</w:t>
+        <w:t>-Cases.</w:t>
       </w:r>
     </w:p>
     <w:p>
@@ -7078,7 +7012,6 @@
         </w:rPr>
       </w:pPr>
       <w:bookmarkStart w:id="21" w:name="_Toc400895392"/>
-      <w:proofErr w:type="spellStart"/>
       <w:r>
         <w:rPr>
           <w:lang w:val="de-DE"/>
@@ -7086,7 +7019,6 @@
         <w:t>Usability</w:t>
       </w:r>
       <w:bookmarkEnd w:id="21"/>
-      <w:proofErr w:type="spellEnd"/>
       <w:r>
         <w:rPr>
           <w:lang w:val="de-DE"/>
@@ -7909,6 +7841,9 @@
           <w:lang w:val="de-DE"/>
         </w:rPr>
       </w:pPr>
+      <w:r>
+        <w:t>—to be determined—</w:t>
+      </w:r>
     </w:p>
     <w:p>
       <w:pPr>
@@ -8249,13 +8184,79 @@
         </w:rPr>
         <w:t>Bedienung</w:t>
       </w:r>
-      <w:bookmarkStart w:id="37" w:name="_GoBack"/>
+      <w:r>
+        <w:rPr>
+          <w:lang w:val="de-DE"/>
+        </w:rPr>
+        <w:t xml:space="preserve"> sollte weiterreichende Hilfe nicht notwendig sein.</w:t>
+      </w:r>
+    </w:p>
+    <w:p>
+      <w:pPr>
+        <w:rPr>
+          <w:lang w:val="de-DE"/>
+        </w:rPr>
+      </w:pPr>
+    </w:p>
+    <w:p>
+      <w:pPr>
+        <w:pStyle w:val="berschrift2"/>
+        <w:rPr>
+          <w:lang w:val="de-DE"/>
+        </w:rPr>
+      </w:pPr>
+      <w:bookmarkStart w:id="37" w:name="_Toc400895408"/>
+      <w:proofErr w:type="spellStart"/>
+      <w:r>
+        <w:rPr>
+          <w:lang w:val="de-DE"/>
+        </w:rPr>
+        <w:t>Purchased</w:t>
+      </w:r>
+      <w:proofErr w:type="spellEnd"/>
+      <w:r>
+        <w:rPr>
+          <w:lang w:val="de-DE"/>
+        </w:rPr>
+        <w:t xml:space="preserve"> Components</w:t>
+      </w:r>
       <w:bookmarkEnd w:id="37"/>
-      <w:r>
-        <w:rPr>
-          <w:lang w:val="de-DE"/>
-        </w:rPr>
-        <w:t xml:space="preserve"> sollte weiterreichende Hilfe nicht notwendig sein.</w:t>
+    </w:p>
+    <w:p>
+      <w:pPr>
+        <w:rPr>
+          <w:lang w:val="de-DE"/>
+        </w:rPr>
+      </w:pPr>
+      <w:r>
+        <w:rPr>
+          <w:lang w:val="de-DE"/>
+        </w:rPr>
+        <w:t>Di</w:t>
+      </w:r>
+      <w:r>
+        <w:rPr>
+          <w:lang w:val="de-DE"/>
+        </w:rPr>
+        <w:t>e Webanwendung verwendet keine e</w:t>
+      </w:r>
+      <w:r>
+        <w:rPr>
+          <w:lang w:val="de-DE"/>
+        </w:rPr>
+        <w:t>ingekaufte</w:t>
+      </w:r>
+      <w:r>
+        <w:rPr>
+          <w:lang w:val="de-DE"/>
+        </w:rPr>
+        <w:t>n</w:t>
+      </w:r>
+      <w:r>
+        <w:rPr>
+          <w:lang w:val="de-DE"/>
+        </w:rPr>
+        <w:t xml:space="preserve"> Software Komponenten.</w:t>
       </w:r>
     </w:p>
     <w:p>
@@ -8272,82 +8273,14 @@
           <w:lang w:val="de-DE"/>
         </w:rPr>
       </w:pPr>
-      <w:bookmarkStart w:id="38" w:name="_Toc400895408"/>
-      <w:proofErr w:type="spellStart"/>
-      <w:r>
-        <w:rPr>
-          <w:lang w:val="de-DE"/>
-        </w:rPr>
-        <w:t>Purchased</w:t>
-      </w:r>
-      <w:proofErr w:type="spellEnd"/>
-      <w:r>
-        <w:rPr>
-          <w:lang w:val="de-DE"/>
-        </w:rPr>
-        <w:t xml:space="preserve"> Components</w:t>
+      <w:bookmarkStart w:id="38" w:name="_Toc400895409"/>
+      <w:r>
+        <w:rPr>
+          <w:lang w:val="de-DE"/>
+        </w:rPr>
+        <w:t>Interfaces</w:t>
       </w:r>
       <w:bookmarkEnd w:id="38"/>
-    </w:p>
-    <w:p>
-      <w:pPr>
-        <w:rPr>
-          <w:lang w:val="de-DE"/>
-        </w:rPr>
-      </w:pPr>
-      <w:r>
-        <w:rPr>
-          <w:lang w:val="de-DE"/>
-        </w:rPr>
-        <w:t>Di</w:t>
-      </w:r>
-      <w:r>
-        <w:rPr>
-          <w:lang w:val="de-DE"/>
-        </w:rPr>
-        <w:t>e Webanwendung verwendet keine e</w:t>
-      </w:r>
-      <w:r>
-        <w:rPr>
-          <w:lang w:val="de-DE"/>
-        </w:rPr>
-        <w:t>ingekaufte</w:t>
-      </w:r>
-      <w:r>
-        <w:rPr>
-          <w:lang w:val="de-DE"/>
-        </w:rPr>
-        <w:t>n</w:t>
-      </w:r>
-      <w:r>
-        <w:rPr>
-          <w:lang w:val="de-DE"/>
-        </w:rPr>
-        <w:t xml:space="preserve"> Software Komponenten.</w:t>
-      </w:r>
-    </w:p>
-    <w:p>
-      <w:pPr>
-        <w:rPr>
-          <w:lang w:val="de-DE"/>
-        </w:rPr>
-      </w:pPr>
-    </w:p>
-    <w:p>
-      <w:pPr>
-        <w:pStyle w:val="berschrift2"/>
-        <w:rPr>
-          <w:lang w:val="de-DE"/>
-        </w:rPr>
-      </w:pPr>
-      <w:bookmarkStart w:id="39" w:name="_Toc400895409"/>
-      <w:r>
-        <w:rPr>
-          <w:lang w:val="de-DE"/>
-        </w:rPr>
-        <w:t>Interfaces</w:t>
-      </w:r>
-      <w:bookmarkEnd w:id="39"/>
     </w:p>
     <w:p>
       <w:pPr>
@@ -8357,14 +8290,24 @@
           <w:lang w:val="de-DE"/>
         </w:rPr>
       </w:pPr>
-      <w:bookmarkStart w:id="40" w:name="_Toc400895410"/>
+      <w:bookmarkStart w:id="39" w:name="_Toc400895410"/>
       <w:r>
         <w:rPr>
           <w:lang w:val="de-DE"/>
         </w:rPr>
         <w:t>User Interfaces</w:t>
       </w:r>
-      <w:bookmarkEnd w:id="40"/>
+      <w:bookmarkEnd w:id="39"/>
+    </w:p>
+    <w:p>
+      <w:pPr>
+        <w:rPr>
+          <w:lang w:val="de-DE"/>
+        </w:rPr>
+      </w:pPr>
+      <w:r>
+        <w:t>—to be determined—</w:t>
+      </w:r>
     </w:p>
     <w:p>
       <w:pPr>
@@ -8374,14 +8317,24 @@
           <w:lang w:val="de-DE"/>
         </w:rPr>
       </w:pPr>
-      <w:bookmarkStart w:id="41" w:name="_Toc400895411"/>
+      <w:bookmarkStart w:id="40" w:name="_Toc400895411"/>
       <w:r>
         <w:rPr>
           <w:lang w:val="de-DE"/>
         </w:rPr>
         <w:t>Hardware Interfaces</w:t>
       </w:r>
-      <w:bookmarkEnd w:id="41"/>
+      <w:bookmarkEnd w:id="40"/>
+    </w:p>
+    <w:p>
+      <w:pPr>
+        <w:rPr>
+          <w:lang w:val="de-DE"/>
+        </w:rPr>
+      </w:pPr>
+      <w:r>
+        <w:t>—to be determined—</w:t>
+      </w:r>
     </w:p>
     <w:p>
       <w:pPr>
@@ -8391,14 +8344,65 @@
           <w:lang w:val="de-DE"/>
         </w:rPr>
       </w:pPr>
-      <w:bookmarkStart w:id="42" w:name="_Toc400895412"/>
+      <w:bookmarkStart w:id="41" w:name="_Toc400895412"/>
       <w:r>
         <w:rPr>
           <w:lang w:val="de-DE"/>
         </w:rPr>
         <w:t>Communications Interfaces</w:t>
       </w:r>
+      <w:bookmarkEnd w:id="41"/>
+    </w:p>
+    <w:p>
+      <w:pPr>
+        <w:rPr>
+          <w:lang w:val="de-DE"/>
+        </w:rPr>
+      </w:pPr>
+      <w:r>
+        <w:t>—to be determined—</w:t>
+      </w:r>
+    </w:p>
+    <w:p>
+      <w:pPr>
+        <w:rPr>
+          <w:lang w:val="de-DE"/>
+        </w:rPr>
+      </w:pPr>
+    </w:p>
+    <w:p>
+      <w:pPr>
+        <w:pStyle w:val="berschrift2"/>
+        <w:rPr>
+          <w:lang w:val="de-DE"/>
+        </w:rPr>
+      </w:pPr>
+      <w:bookmarkStart w:id="42" w:name="_Toc400895413"/>
+      <w:r>
+        <w:rPr>
+          <w:lang w:val="de-DE"/>
+        </w:rPr>
+        <w:t xml:space="preserve">Licensing </w:t>
+      </w:r>
+      <w:proofErr w:type="spellStart"/>
+      <w:r>
+        <w:rPr>
+          <w:lang w:val="de-DE"/>
+        </w:rPr>
+        <w:t>Requirements</w:t>
+      </w:r>
       <w:bookmarkEnd w:id="42"/>
+      <w:proofErr w:type="spellEnd"/>
+    </w:p>
+    <w:p>
+      <w:pPr>
+        <w:rPr>
+          <w:lang w:val="de-DE"/>
+        </w:rPr>
+      </w:pPr>
+      <w:r>
+        <w:t>—to be determined—</w:t>
+      </w:r>
     </w:p>
     <w:p>
       <w:pPr>
@@ -8414,51 +8418,61 @@
           <w:lang w:val="de-DE"/>
         </w:rPr>
       </w:pPr>
-      <w:bookmarkStart w:id="43" w:name="_Toc400895413"/>
-      <w:r>
-        <w:rPr>
-          <w:lang w:val="de-DE"/>
-        </w:rPr>
-        <w:t xml:space="preserve">Licensing </w:t>
-      </w:r>
+      <w:bookmarkStart w:id="43" w:name="_Toc400895414"/>
       <w:proofErr w:type="spellStart"/>
       <w:r>
         <w:rPr>
           <w:lang w:val="de-DE"/>
         </w:rPr>
-        <w:t>Requirements</w:t>
+        <w:t>Applicable</w:t>
+      </w:r>
+      <w:proofErr w:type="spellEnd"/>
+      <w:r>
+        <w:rPr>
+          <w:lang w:val="de-DE"/>
+        </w:rPr>
+        <w:t xml:space="preserve"> Standards</w:t>
       </w:r>
       <w:bookmarkEnd w:id="43"/>
+    </w:p>
+    <w:p>
+      <w:pPr>
+        <w:rPr>
+          <w:lang w:val="de-DE"/>
+        </w:rPr>
+      </w:pPr>
+      <w:r>
+        <w:t>—to be determined—</w:t>
+      </w:r>
+    </w:p>
+    <w:p>
+      <w:pPr>
+        <w:rPr>
+          <w:lang w:val="de-DE"/>
+        </w:rPr>
+      </w:pPr>
+    </w:p>
+    <w:p>
+      <w:pPr>
+        <w:pStyle w:val="berschrift1"/>
+        <w:rPr>
+          <w:lang w:val="de-DE"/>
+        </w:rPr>
+      </w:pPr>
+      <w:bookmarkStart w:id="44" w:name="_Toc400895415"/>
+      <w:proofErr w:type="spellStart"/>
+      <w:r>
+        <w:rPr>
+          <w:lang w:val="de-DE"/>
+        </w:rPr>
+        <w:t>Supporting</w:t>
+      </w:r>
       <w:proofErr w:type="spellEnd"/>
-    </w:p>
-    <w:p>
-      <w:pPr>
-        <w:rPr>
-          <w:lang w:val="de-DE"/>
-        </w:rPr>
-      </w:pPr>
-    </w:p>
-    <w:p>
-      <w:pPr>
-        <w:pStyle w:val="berschrift2"/>
-        <w:rPr>
-          <w:lang w:val="de-DE"/>
-        </w:rPr>
-      </w:pPr>
-      <w:bookmarkStart w:id="44" w:name="_Toc400895414"/>
-      <w:proofErr w:type="spellStart"/>
-      <w:r>
-        <w:rPr>
-          <w:lang w:val="de-DE"/>
-        </w:rPr>
-        <w:t>Applicable</w:t>
-      </w:r>
-      <w:proofErr w:type="spellEnd"/>
-      <w:r>
-        <w:rPr>
-          <w:lang w:val="de-DE"/>
-        </w:rPr>
-        <w:t xml:space="preserve"> Standards</w:t>
+      <w:r>
+        <w:rPr>
+          <w:lang w:val="de-DE"/>
+        </w:rPr>
+        <w:t xml:space="preserve"> Information</w:t>
       </w:r>
       <w:bookmarkEnd w:id="44"/>
     </w:p>
@@ -8468,29 +8482,10 @@
           <w:lang w:val="de-DE"/>
         </w:rPr>
       </w:pPr>
-    </w:p>
-    <w:p>
-      <w:pPr>
-        <w:pStyle w:val="berschrift1"/>
-        <w:rPr>
-          <w:lang w:val="de-DE"/>
-        </w:rPr>
-      </w:pPr>
-      <w:bookmarkStart w:id="45" w:name="_Toc400895415"/>
-      <w:proofErr w:type="spellStart"/>
-      <w:r>
-        <w:rPr>
-          <w:lang w:val="de-DE"/>
-        </w:rPr>
-        <w:t>Supporting</w:t>
-      </w:r>
-      <w:proofErr w:type="spellEnd"/>
-      <w:r>
-        <w:rPr>
-          <w:lang w:val="de-DE"/>
-        </w:rPr>
-        <w:t xml:space="preserve"> Information</w:t>
-      </w:r>
+      <w:r>
+        <w:t>—to be determined—</w:t>
+      </w:r>
+      <w:bookmarkStart w:id="45" w:name="_GoBack"/>
       <w:bookmarkEnd w:id="45"/>
     </w:p>
     <w:p>
@@ -8515,7 +8510,7 @@
 </file>
 
 <file path=word/endnotes.xml><?xml version="1.0" encoding="utf-8"?>
-<w:endnotes xmlns:ve="http://schemas.openxmlformats.org/markup-compatibility/2006" xmlns:o="urn:schemas-microsoft-com:office:office" xmlns:r="http://schemas.openxmlformats.org/officeDocument/2006/relationships" xmlns:m="http://schemas.openxmlformats.org/officeDocument/2006/math" xmlns:v="urn:schemas-microsoft-com:vml" xmlns:wp="http://schemas.openxmlformats.org/drawingml/2006/wordprocessingDrawing" xmlns:w10="urn:schemas-microsoft-com:office:word" xmlns:w="http://schemas.openxmlformats.org/wordprocessingml/2006/main" xmlns:wne="http://schemas.microsoft.com/office/word/2006/wordml">
+<w:endnotes xmlns:wpc="http://schemas.microsoft.com/office/word/2010/wordprocessingCanvas" xmlns:mc="http://schemas.openxmlformats.org/markup-compatibility/2006" xmlns:o="urn:schemas-microsoft-com:office:office" xmlns:r="http://schemas.openxmlformats.org/officeDocument/2006/relationships" xmlns:m="http://schemas.openxmlformats.org/officeDocument/2006/math" xmlns:v="urn:schemas-microsoft-com:vml" xmlns:wp14="http://schemas.microsoft.com/office/word/2010/wordprocessingDrawing" xmlns:wp="http://schemas.openxmlformats.org/drawingml/2006/wordprocessingDrawing" xmlns:w10="urn:schemas-microsoft-com:office:word" xmlns:w="http://schemas.openxmlformats.org/wordprocessingml/2006/main" xmlns:w14="http://schemas.microsoft.com/office/word/2010/wordml" xmlns:w15="http://schemas.microsoft.com/office/word/2012/wordml" xmlns:wpg="http://schemas.microsoft.com/office/word/2010/wordprocessingGroup" xmlns:wpi="http://schemas.microsoft.com/office/word/2010/wordprocessingInk" xmlns:wne="http://schemas.microsoft.com/office/word/2006/wordml" xmlns:wps="http://schemas.microsoft.com/office/word/2010/wordprocessingShape" mc:Ignorable="w14 w15 wp14">
   <w:endnote w:type="separator" w:id="-1">
     <w:p>
       <w:pPr>
@@ -8540,7 +8535,7 @@
 </file>
 
 <file path=word/footer1.xml><?xml version="1.0" encoding="utf-8"?>
-<w:ftr xmlns:ve="http://schemas.openxmlformats.org/markup-compatibility/2006" xmlns:o="urn:schemas-microsoft-com:office:office" xmlns:r="http://schemas.openxmlformats.org/officeDocument/2006/relationships" xmlns:m="http://schemas.openxmlformats.org/officeDocument/2006/math" xmlns:v="urn:schemas-microsoft-com:vml" xmlns:wp="http://schemas.openxmlformats.org/drawingml/2006/wordprocessingDrawing" xmlns:w10="urn:schemas-microsoft-com:office:word" xmlns:w="http://schemas.openxmlformats.org/wordprocessingml/2006/main" xmlns:wne="http://schemas.microsoft.com/office/word/2006/wordml">
+<w:ftr xmlns:wpc="http://schemas.microsoft.com/office/word/2010/wordprocessingCanvas" xmlns:mc="http://schemas.openxmlformats.org/markup-compatibility/2006" xmlns:o="urn:schemas-microsoft-com:office:office" xmlns:r="http://schemas.openxmlformats.org/officeDocument/2006/relationships" xmlns:m="http://schemas.openxmlformats.org/officeDocument/2006/math" xmlns:v="urn:schemas-microsoft-com:vml" xmlns:wp14="http://schemas.microsoft.com/office/word/2010/wordprocessingDrawing" xmlns:wp="http://schemas.openxmlformats.org/drawingml/2006/wordprocessingDrawing" xmlns:w10="urn:schemas-microsoft-com:office:word" xmlns:w="http://schemas.openxmlformats.org/wordprocessingml/2006/main" xmlns:w14="http://schemas.microsoft.com/office/word/2010/wordml" xmlns:w15="http://schemas.microsoft.com/office/word/2012/wordml" xmlns:wpg="http://schemas.microsoft.com/office/word/2010/wordprocessingGroup" xmlns:wpi="http://schemas.microsoft.com/office/word/2010/wordprocessingInk" xmlns:wne="http://schemas.microsoft.com/office/word/2006/wordml" xmlns:wps="http://schemas.microsoft.com/office/word/2010/wordprocessingShape" mc:Ignorable="w14 w15 wp14">
   <w:p>
     <w:pPr>
       <w:pStyle w:val="Fuzeile"/>
@@ -8578,7 +8573,7 @@
 </file>
 
 <file path=word/footer2.xml><?xml version="1.0" encoding="utf-8"?>
-<w:ftr xmlns:ve="http://schemas.openxmlformats.org/markup-compatibility/2006" xmlns:o="urn:schemas-microsoft-com:office:office" xmlns:r="http://schemas.openxmlformats.org/officeDocument/2006/relationships" xmlns:m="http://schemas.openxmlformats.org/officeDocument/2006/math" xmlns:v="urn:schemas-microsoft-com:vml" xmlns:wp="http://schemas.openxmlformats.org/drawingml/2006/wordprocessingDrawing" xmlns:w10="urn:schemas-microsoft-com:office:word" xmlns:w="http://schemas.openxmlformats.org/wordprocessingml/2006/main" xmlns:wne="http://schemas.microsoft.com/office/word/2006/wordml">
+<w:ftr xmlns:wpc="http://schemas.microsoft.com/office/word/2010/wordprocessingCanvas" xmlns:mc="http://schemas.openxmlformats.org/markup-compatibility/2006" xmlns:o="urn:schemas-microsoft-com:office:office" xmlns:r="http://schemas.openxmlformats.org/officeDocument/2006/relationships" xmlns:m="http://schemas.openxmlformats.org/officeDocument/2006/math" xmlns:v="urn:schemas-microsoft-com:vml" xmlns:wp14="http://schemas.microsoft.com/office/word/2010/wordprocessingDrawing" xmlns:wp="http://schemas.openxmlformats.org/drawingml/2006/wordprocessingDrawing" xmlns:w10="urn:schemas-microsoft-com:office:word" xmlns:w="http://schemas.openxmlformats.org/wordprocessingml/2006/main" xmlns:w14="http://schemas.microsoft.com/office/word/2010/wordml" xmlns:w15="http://schemas.microsoft.com/office/word/2012/wordml" xmlns:wpg="http://schemas.microsoft.com/office/word/2010/wordprocessingGroup" xmlns:wpi="http://schemas.microsoft.com/office/word/2010/wordprocessingInk" xmlns:wne="http://schemas.microsoft.com/office/word/2006/wordml" xmlns:wps="http://schemas.microsoft.com/office/word/2010/wordprocessingShape" mc:Ignorable="w14 w15 wp14">
   <w:tbl>
     <w:tblPr>
       <w:tblW w:w="0" w:type="auto"/>
@@ -8590,7 +8585,7 @@
         <w:insideH w:val="single" w:sz="6" w:space="0" w:color="auto"/>
         <w:insideV w:val="single" w:sz="6" w:space="0" w:color="auto"/>
       </w:tblBorders>
-      <w:tblLook w:val="0000"/>
+      <w:tblLook w:val="0000" w:firstRow="0" w:lastRow="0" w:firstColumn="0" w:lastColumn="0" w:noHBand="0" w:noVBand="0"/>
     </w:tblPr>
     <w:tblGrid>
       <w:gridCol w:w="3162"/>
@@ -8634,22 +8629,45 @@
           <w:r>
             <w:sym w:font="Symbol" w:char="F0D3"/>
           </w:r>
-          <w:fldSimple w:instr=" DOCPROPERTY &quot;Company&quot;  \* MERGEFORMAT ">
-            <w:r>
-              <w:t>&lt;Company Name&gt;</w:t>
-            </w:r>
-          </w:fldSimple>
+          <w:r>
+            <w:fldChar w:fldCharType="begin"/>
+          </w:r>
+          <w:r>
+            <w:instrText xml:space="preserve"> DOCPROPERTY "Company"  \* MERGEFORMAT </w:instrText>
+          </w:r>
+          <w:r>
+            <w:fldChar w:fldCharType="separate"/>
+          </w:r>
+          <w:r>
+            <w:t>&lt;Company Name&gt;</w:t>
+          </w:r>
+          <w:r>
+            <w:fldChar w:fldCharType="end"/>
+          </w:r>
           <w:r>
             <w:t xml:space="preserve">, </w:t>
           </w:r>
-          <w:fldSimple w:instr=" DATE \@ &quot;yyyy&quot; ">
-            <w:r>
-              <w:rPr>
-                <w:noProof/>
-              </w:rPr>
-              <w:t>2014</w:t>
-            </w:r>
-          </w:fldSimple>
+          <w:r>
+            <w:fldChar w:fldCharType="begin"/>
+          </w:r>
+          <w:r>
+            <w:instrText xml:space="preserve"> DATE \@ "yyyy" </w:instrText>
+          </w:r>
+          <w:r>
+            <w:fldChar w:fldCharType="separate"/>
+          </w:r>
+          <w:r>
+            <w:rPr>
+              <w:noProof/>
+            </w:rPr>
+            <w:t>2014</w:t>
+          </w:r>
+          <w:r>
+            <w:rPr>
+              <w:noProof/>
+            </w:rPr>
+            <w:fldChar w:fldCharType="end"/>
+          </w:r>
         </w:p>
       </w:tc>
       <w:tc>
@@ -8713,7 +8731,7 @@
 </file>
 
 <file path=word/footer3.xml><?xml version="1.0" encoding="utf-8"?>
-<w:ftr xmlns:ve="http://schemas.openxmlformats.org/markup-compatibility/2006" xmlns:o="urn:schemas-microsoft-com:office:office" xmlns:r="http://schemas.openxmlformats.org/officeDocument/2006/relationships" xmlns:m="http://schemas.openxmlformats.org/officeDocument/2006/math" xmlns:v="urn:schemas-microsoft-com:vml" xmlns:wp="http://schemas.openxmlformats.org/drawingml/2006/wordprocessingDrawing" xmlns:w10="urn:schemas-microsoft-com:office:word" xmlns:w="http://schemas.openxmlformats.org/wordprocessingml/2006/main" xmlns:wne="http://schemas.microsoft.com/office/word/2006/wordml">
+<w:ftr xmlns:wpc="http://schemas.microsoft.com/office/word/2010/wordprocessingCanvas" xmlns:mc="http://schemas.openxmlformats.org/markup-compatibility/2006" xmlns:o="urn:schemas-microsoft-com:office:office" xmlns:r="http://schemas.openxmlformats.org/officeDocument/2006/relationships" xmlns:m="http://schemas.openxmlformats.org/officeDocument/2006/math" xmlns:v="urn:schemas-microsoft-com:vml" xmlns:wp14="http://schemas.microsoft.com/office/word/2010/wordprocessingDrawing" xmlns:wp="http://schemas.openxmlformats.org/drawingml/2006/wordprocessingDrawing" xmlns:w10="urn:schemas-microsoft-com:office:word" xmlns:w="http://schemas.openxmlformats.org/wordprocessingml/2006/main" xmlns:w14="http://schemas.microsoft.com/office/word/2010/wordml" xmlns:w15="http://schemas.microsoft.com/office/word/2012/wordml" xmlns:wpg="http://schemas.microsoft.com/office/word/2010/wordprocessingGroup" xmlns:wpi="http://schemas.microsoft.com/office/word/2010/wordprocessingInk" xmlns:wne="http://schemas.microsoft.com/office/word/2006/wordml" xmlns:wps="http://schemas.microsoft.com/office/word/2010/wordprocessingShape" mc:Ignorable="w14 w15 wp14">
   <w:p>
     <w:pPr>
       <w:pStyle w:val="Fuzeile"/>
@@ -8723,7 +8741,7 @@
 </file>
 
 <file path=word/footnotes.xml><?xml version="1.0" encoding="utf-8"?>
-<w:footnotes xmlns:ve="http://schemas.openxmlformats.org/markup-compatibility/2006" xmlns:o="urn:schemas-microsoft-com:office:office" xmlns:r="http://schemas.openxmlformats.org/officeDocument/2006/relationships" xmlns:m="http://schemas.openxmlformats.org/officeDocument/2006/math" xmlns:v="urn:schemas-microsoft-com:vml" xmlns:wp="http://schemas.openxmlformats.org/drawingml/2006/wordprocessingDrawing" xmlns:w10="urn:schemas-microsoft-com:office:word" xmlns:w="http://schemas.openxmlformats.org/wordprocessingml/2006/main" xmlns:wne="http://schemas.microsoft.com/office/word/2006/wordml">
+<w:footnotes xmlns:wpc="http://schemas.microsoft.com/office/word/2010/wordprocessingCanvas" xmlns:mc="http://schemas.openxmlformats.org/markup-compatibility/2006" xmlns:o="urn:schemas-microsoft-com:office:office" xmlns:r="http://schemas.openxmlformats.org/officeDocument/2006/relationships" xmlns:m="http://schemas.openxmlformats.org/officeDocument/2006/math" xmlns:v="urn:schemas-microsoft-com:vml" xmlns:wp14="http://schemas.microsoft.com/office/word/2010/wordprocessingDrawing" xmlns:wp="http://schemas.openxmlformats.org/drawingml/2006/wordprocessingDrawing" xmlns:w10="urn:schemas-microsoft-com:office:word" xmlns:w="http://schemas.openxmlformats.org/wordprocessingml/2006/main" xmlns:w14="http://schemas.microsoft.com/office/word/2010/wordml" xmlns:w15="http://schemas.microsoft.com/office/word/2012/wordml" xmlns:wpg="http://schemas.microsoft.com/office/word/2010/wordprocessingGroup" xmlns:wpi="http://schemas.microsoft.com/office/word/2010/wordprocessingInk" xmlns:wne="http://schemas.microsoft.com/office/word/2006/wordml" xmlns:wps="http://schemas.microsoft.com/office/word/2010/wordprocessingShape" mc:Ignorable="w14 w15 wp14">
   <w:footnote w:type="separator" w:id="-1">
     <w:p>
       <w:pPr>
@@ -8748,7 +8766,7 @@
 </file>
 
 <file path=word/header1.xml><?xml version="1.0" encoding="utf-8"?>
-<w:hdr xmlns:ve="http://schemas.openxmlformats.org/markup-compatibility/2006" xmlns:o="urn:schemas-microsoft-com:office:office" xmlns:r="http://schemas.openxmlformats.org/officeDocument/2006/relationships" xmlns:m="http://schemas.openxmlformats.org/officeDocument/2006/math" xmlns:v="urn:schemas-microsoft-com:vml" xmlns:wp="http://schemas.openxmlformats.org/drawingml/2006/wordprocessingDrawing" xmlns:w10="urn:schemas-microsoft-com:office:word" xmlns:w="http://schemas.openxmlformats.org/wordprocessingml/2006/main" xmlns:wne="http://schemas.microsoft.com/office/word/2006/wordml">
+<w:hdr xmlns:wpc="http://schemas.microsoft.com/office/word/2010/wordprocessingCanvas" xmlns:mc="http://schemas.openxmlformats.org/markup-compatibility/2006" xmlns:o="urn:schemas-microsoft-com:office:office" xmlns:r="http://schemas.openxmlformats.org/officeDocument/2006/relationships" xmlns:m="http://schemas.openxmlformats.org/officeDocument/2006/math" xmlns:v="urn:schemas-microsoft-com:vml" xmlns:wp14="http://schemas.microsoft.com/office/word/2010/wordprocessingDrawing" xmlns:wp="http://schemas.openxmlformats.org/drawingml/2006/wordprocessingDrawing" xmlns:w10="urn:schemas-microsoft-com:office:word" xmlns:w="http://schemas.openxmlformats.org/wordprocessingml/2006/main" xmlns:w14="http://schemas.microsoft.com/office/word/2010/wordml" xmlns:w15="http://schemas.microsoft.com/office/word/2012/wordml" xmlns:wpg="http://schemas.microsoft.com/office/word/2010/wordprocessingGroup" xmlns:wpi="http://schemas.microsoft.com/office/word/2010/wordprocessingInk" xmlns:wne="http://schemas.microsoft.com/office/word/2006/wordml" xmlns:wps="http://schemas.microsoft.com/office/word/2010/wordprocessingShape" mc:Ignorable="w14 w15 wp14">
   <w:p>
     <w:pPr>
       <w:rPr>
@@ -8778,16 +8796,31 @@
         <w:sz w:val="36"/>
       </w:rPr>
     </w:pPr>
-    <w:fldSimple w:instr=" DOCPROPERTY &quot;Company&quot;  \* MERGEFORMAT ">
-      <w:r>
-        <w:rPr>
-          <w:rFonts w:ascii="Arial" w:hAnsi="Arial"/>
-          <w:b/>
-          <w:sz w:val="36"/>
-        </w:rPr>
-        <w:t>&lt;Company Name&gt;</w:t>
-      </w:r>
-    </w:fldSimple>
+    <w:r>
+      <w:fldChar w:fldCharType="begin"/>
+    </w:r>
+    <w:r>
+      <w:instrText xml:space="preserve"> DOCPROPERTY "Company"  \* MERGEFORMAT </w:instrText>
+    </w:r>
+    <w:r>
+      <w:fldChar w:fldCharType="separate"/>
+    </w:r>
+    <w:r>
+      <w:rPr>
+        <w:rFonts w:ascii="Arial" w:hAnsi="Arial"/>
+        <w:b/>
+        <w:sz w:val="36"/>
+      </w:rPr>
+      <w:t>&lt;Company Name&gt;</w:t>
+    </w:r>
+    <w:r>
+      <w:rPr>
+        <w:rFonts w:ascii="Arial" w:hAnsi="Arial"/>
+        <w:b/>
+        <w:sz w:val="36"/>
+      </w:rPr>
+      <w:fldChar w:fldCharType="end"/>
+    </w:r>
   </w:p>
   <w:p>
     <w:pPr>
@@ -8809,7 +8842,7 @@
 </file>
 
 <file path=word/header2.xml><?xml version="1.0" encoding="utf-8"?>
-<w:hdr xmlns:ve="http://schemas.openxmlformats.org/markup-compatibility/2006" xmlns:o="urn:schemas-microsoft-com:office:office" xmlns:r="http://schemas.openxmlformats.org/officeDocument/2006/relationships" xmlns:m="http://schemas.openxmlformats.org/officeDocument/2006/math" xmlns:v="urn:schemas-microsoft-com:vml" xmlns:wp="http://schemas.openxmlformats.org/drawingml/2006/wordprocessingDrawing" xmlns:w10="urn:schemas-microsoft-com:office:word" xmlns:w="http://schemas.openxmlformats.org/wordprocessingml/2006/main" xmlns:wne="http://schemas.microsoft.com/office/word/2006/wordml">
+<w:hdr xmlns:wpc="http://schemas.microsoft.com/office/word/2010/wordprocessingCanvas" xmlns:mc="http://schemas.openxmlformats.org/markup-compatibility/2006" xmlns:o="urn:schemas-microsoft-com:office:office" xmlns:r="http://schemas.openxmlformats.org/officeDocument/2006/relationships" xmlns:m="http://schemas.openxmlformats.org/officeDocument/2006/math" xmlns:v="urn:schemas-microsoft-com:vml" xmlns:wp14="http://schemas.microsoft.com/office/word/2010/wordprocessingDrawing" xmlns:wp="http://schemas.openxmlformats.org/drawingml/2006/wordprocessingDrawing" xmlns:w10="urn:schemas-microsoft-com:office:word" xmlns:w="http://schemas.openxmlformats.org/wordprocessingml/2006/main" xmlns:w14="http://schemas.microsoft.com/office/word/2010/wordml" xmlns:w15="http://schemas.microsoft.com/office/word/2012/wordml" xmlns:wpg="http://schemas.microsoft.com/office/word/2010/wordprocessingGroup" xmlns:wpi="http://schemas.microsoft.com/office/word/2010/wordprocessingInk" xmlns:wne="http://schemas.microsoft.com/office/word/2006/wordml" xmlns:wps="http://schemas.microsoft.com/office/word/2010/wordprocessingShape" mc:Ignorable="w14 w15 wp14">
   <w:tbl>
     <w:tblPr>
       <w:tblW w:w="0" w:type="auto"/>
@@ -8821,7 +8854,7 @@
         <w:insideH w:val="single" w:sz="6" w:space="0" w:color="auto"/>
         <w:insideV w:val="single" w:sz="6" w:space="0" w:color="auto"/>
       </w:tblBorders>
-      <w:tblLook w:val="0000"/>
+      <w:tblLook w:val="0000" w:firstRow="0" w:lastRow="0" w:firstColumn="0" w:lastColumn="0" w:noHBand="0" w:noVBand="0"/>
     </w:tblPr>
     <w:tblGrid>
       <w:gridCol w:w="6379"/>
@@ -8876,11 +8909,21 @@
           <w:tcW w:w="6379" w:type="dxa"/>
         </w:tcPr>
         <w:p>
-          <w:fldSimple w:instr=" TITLE  \* MERGEFORMAT ">
-            <w:r>
-              <w:t>Software Requirements Specification</w:t>
-            </w:r>
-          </w:fldSimple>
+          <w:r>
+            <w:fldChar w:fldCharType="begin"/>
+          </w:r>
+          <w:r>
+            <w:instrText xml:space="preserve"> TITLE  \* MERGEFORMAT </w:instrText>
+          </w:r>
+          <w:r>
+            <w:fldChar w:fldCharType="separate"/>
+          </w:r>
+          <w:r>
+            <w:t>Software Requirements Specification</w:t>
+          </w:r>
+          <w:r>
+            <w:fldChar w:fldCharType="end"/>
+          </w:r>
         </w:p>
       </w:tc>
       <w:tc>
@@ -8917,7 +8960,7 @@
 </file>
 
 <file path=word/header3.xml><?xml version="1.0" encoding="utf-8"?>
-<w:hdr xmlns:ve="http://schemas.openxmlformats.org/markup-compatibility/2006" xmlns:o="urn:schemas-microsoft-com:office:office" xmlns:r="http://schemas.openxmlformats.org/officeDocument/2006/relationships" xmlns:m="http://schemas.openxmlformats.org/officeDocument/2006/math" xmlns:v="urn:schemas-microsoft-com:vml" xmlns:wp="http://schemas.openxmlformats.org/drawingml/2006/wordprocessingDrawing" xmlns:w10="urn:schemas-microsoft-com:office:word" xmlns:w="http://schemas.openxmlformats.org/wordprocessingml/2006/main" xmlns:wne="http://schemas.microsoft.com/office/word/2006/wordml">
+<w:hdr xmlns:wpc="http://schemas.microsoft.com/office/word/2010/wordprocessingCanvas" xmlns:mc="http://schemas.openxmlformats.org/markup-compatibility/2006" xmlns:o="urn:schemas-microsoft-com:office:office" xmlns:r="http://schemas.openxmlformats.org/officeDocument/2006/relationships" xmlns:m="http://schemas.openxmlformats.org/officeDocument/2006/math" xmlns:v="urn:schemas-microsoft-com:vml" xmlns:wp14="http://schemas.microsoft.com/office/word/2010/wordprocessingDrawing" xmlns:wp="http://schemas.openxmlformats.org/drawingml/2006/wordprocessingDrawing" xmlns:w10="urn:schemas-microsoft-com:office:word" xmlns:w="http://schemas.openxmlformats.org/wordprocessingml/2006/main" xmlns:w14="http://schemas.microsoft.com/office/word/2010/wordml" xmlns:w15="http://schemas.microsoft.com/office/word/2012/wordml" xmlns:wpg="http://schemas.microsoft.com/office/word/2010/wordprocessingGroup" xmlns:wpi="http://schemas.microsoft.com/office/word/2010/wordprocessingInk" xmlns:wne="http://schemas.microsoft.com/office/word/2006/wordml" xmlns:wps="http://schemas.microsoft.com/office/word/2010/wordprocessingShape" mc:Ignorable="w14 w15 wp14">
   <w:p>
     <w:pPr>
       <w:pStyle w:val="Kopfzeile"/>
@@ -8927,7 +8970,7 @@
 </file>
 
 <file path=word/numbering.xml><?xml version="1.0" encoding="utf-8"?>
-<w:numbering xmlns:ve="http://schemas.openxmlformats.org/markup-compatibility/2006" xmlns:o="urn:schemas-microsoft-com:office:office" xmlns:r="http://schemas.openxmlformats.org/officeDocument/2006/relationships" xmlns:m="http://schemas.openxmlformats.org/officeDocument/2006/math" xmlns:v="urn:schemas-microsoft-com:vml" xmlns:wp="http://schemas.openxmlformats.org/drawingml/2006/wordprocessingDrawing" xmlns:w10="urn:schemas-microsoft-com:office:word" xmlns:w="http://schemas.openxmlformats.org/wordprocessingml/2006/main" xmlns:wne="http://schemas.microsoft.com/office/word/2006/wordml">
+<w:numbering xmlns:wpc="http://schemas.microsoft.com/office/word/2010/wordprocessingCanvas" xmlns:mc="http://schemas.openxmlformats.org/markup-compatibility/2006" xmlns:o="urn:schemas-microsoft-com:office:office" xmlns:r="http://schemas.openxmlformats.org/officeDocument/2006/relationships" xmlns:m="http://schemas.openxmlformats.org/officeDocument/2006/math" xmlns:v="urn:schemas-microsoft-com:vml" xmlns:wp14="http://schemas.microsoft.com/office/word/2010/wordprocessingDrawing" xmlns:wp="http://schemas.openxmlformats.org/drawingml/2006/wordprocessingDrawing" xmlns:w10="urn:schemas-microsoft-com:office:word" xmlns:w="http://schemas.openxmlformats.org/wordprocessingml/2006/main" xmlns:w14="http://schemas.microsoft.com/office/word/2010/wordml" xmlns:w15="http://schemas.microsoft.com/office/word/2012/wordml" xmlns:wpg="http://schemas.microsoft.com/office/word/2010/wordprocessingGroup" xmlns:wpi="http://schemas.microsoft.com/office/word/2010/wordprocessingInk" xmlns:wne="http://schemas.microsoft.com/office/word/2006/wordml" xmlns:wps="http://schemas.microsoft.com/office/word/2010/wordprocessingShape" mc:Ignorable="w14 w15 wp14">
   <w:abstractNum w:abstractNumId="0">
     <w:nsid w:val="FFFFFFFB"/>
     <w:multiLevelType w:val="multilevel"/>
@@ -9820,7 +9863,7 @@
 </file>
 
 <file path=word/styles.xml><?xml version="1.0" encoding="utf-8"?>
-<w:styles xmlns:r="http://schemas.openxmlformats.org/officeDocument/2006/relationships" xmlns:w="http://schemas.openxmlformats.org/wordprocessingml/2006/main">
+<w:styles xmlns:mc="http://schemas.openxmlformats.org/markup-compatibility/2006" xmlns:r="http://schemas.openxmlformats.org/officeDocument/2006/relationships" xmlns:w="http://schemas.openxmlformats.org/wordprocessingml/2006/main" xmlns:w14="http://schemas.microsoft.com/office/word/2010/wordml" xmlns:w15="http://schemas.microsoft.com/office/word/2012/wordml" mc:Ignorable="w14 w15">
   <w:docDefaults>
     <w:rPrDefault>
       <w:rPr>
@@ -9830,145 +9873,378 @@
     </w:rPrDefault>
     <w:pPrDefault/>
   </w:docDefaults>
-  <w:latentStyles w:defLockedState="0" w:defUIPriority="99" w:defSemiHidden="1" w:defUnhideWhenUsed="1" w:defQFormat="0" w:count="267">
-    <w:lsdException w:name="Normal" w:semiHidden="0" w:uiPriority="0" w:unhideWhenUsed="0" w:qFormat="1"/>
-    <w:lsdException w:name="heading 1" w:semiHidden="0" w:uiPriority="9" w:unhideWhenUsed="0" w:qFormat="1"/>
-    <w:lsdException w:name="heading 2" w:semiHidden="0" w:uiPriority="9" w:unhideWhenUsed="0" w:qFormat="1"/>
-    <w:lsdException w:name="heading 3" w:semiHidden="0" w:uiPriority="9" w:unhideWhenUsed="0" w:qFormat="1"/>
-    <w:lsdException w:name="heading 4" w:semiHidden="0" w:uiPriority="9" w:unhideWhenUsed="0" w:qFormat="1"/>
-    <w:lsdException w:name="heading 5" w:semiHidden="0" w:uiPriority="9" w:unhideWhenUsed="0" w:qFormat="1"/>
-    <w:lsdException w:name="heading 6" w:semiHidden="0" w:uiPriority="9" w:unhideWhenUsed="0" w:qFormat="1"/>
-    <w:lsdException w:name="heading 7" w:semiHidden="0" w:uiPriority="9" w:unhideWhenUsed="0" w:qFormat="1"/>
-    <w:lsdException w:name="heading 8" w:semiHidden="0" w:uiPriority="9" w:unhideWhenUsed="0" w:qFormat="1"/>
-    <w:lsdException w:name="heading 9" w:semiHidden="0" w:uiPriority="9" w:unhideWhenUsed="0" w:qFormat="1"/>
-    <w:lsdException w:name="toc 1" w:uiPriority="39"/>
-    <w:lsdException w:name="toc 2" w:uiPriority="39"/>
-    <w:lsdException w:name="toc 3" w:uiPriority="39"/>
-    <w:lsdException w:name="toc 4" w:uiPriority="39"/>
-    <w:lsdException w:name="toc 5" w:uiPriority="39"/>
-    <w:lsdException w:name="toc 6" w:uiPriority="39"/>
-    <w:lsdException w:name="toc 7" w:uiPriority="39"/>
-    <w:lsdException w:name="toc 8" w:uiPriority="39"/>
-    <w:lsdException w:name="toc 9" w:uiPriority="39"/>
-    <w:lsdException w:name="caption" w:uiPriority="35" w:qFormat="1"/>
-    <w:lsdException w:name="Title" w:semiHidden="0" w:uiPriority="10" w:unhideWhenUsed="0" w:qFormat="1"/>
-    <w:lsdException w:name="Default Paragraph Font" w:uiPriority="1"/>
-    <w:lsdException w:name="Body Text" w:uiPriority="0"/>
-    <w:lsdException w:name="Subtitle" w:semiHidden="0" w:uiPriority="11" w:unhideWhenUsed="0" w:qFormat="1"/>
-    <w:lsdException w:name="Strong" w:semiHidden="0" w:uiPriority="22" w:unhideWhenUsed="0" w:qFormat="1"/>
-    <w:lsdException w:name="Emphasis" w:semiHidden="0" w:uiPriority="20" w:unhideWhenUsed="0" w:qFormat="1"/>
-    <w:lsdException w:name="Table Grid" w:semiHidden="0" w:uiPriority="59" w:unhideWhenUsed="0"/>
-    <w:lsdException w:name="Placeholder Text" w:unhideWhenUsed="0"/>
-    <w:lsdException w:name="No Spacing" w:semiHidden="0" w:uiPriority="1" w:unhideWhenUsed="0" w:qFormat="1"/>
-    <w:lsdException w:name="Light Shading" w:semiHidden="0" w:uiPriority="60" w:unhideWhenUsed="0"/>
-    <w:lsdException w:name="Light List" w:semiHidden="0" w:uiPriority="61" w:unhideWhenUsed="0"/>
-    <w:lsdException w:name="Light Grid" w:semiHidden="0" w:uiPriority="62" w:unhideWhenUsed="0"/>
-    <w:lsdException w:name="Medium Shading 1" w:semiHidden="0" w:uiPriority="63" w:unhideWhenUsed="0"/>
-    <w:lsdException w:name="Medium Shading 2" w:semiHidden="0" w:uiPriority="64" w:unhideWhenUsed="0"/>
-    <w:lsdException w:name="Medium List 1" w:semiHidden="0" w:uiPriority="65" w:unhideWhenUsed="0"/>
-    <w:lsdException w:name="Medium List 2" w:semiHidden="0" w:uiPriority="66" w:unhideWhenUsed="0"/>
-    <w:lsdException w:name="Medium Grid 1" w:semiHidden="0" w:uiPriority="67" w:unhideWhenUsed="0"/>
-    <w:lsdException w:name="Medium Grid 2" w:semiHidden="0" w:uiPriority="68" w:unhideWhenUsed="0"/>
-    <w:lsdException w:name="Medium Grid 3" w:semiHidden="0" w:uiPriority="69" w:unhideWhenUsed="0"/>
-    <w:lsdException w:name="Dark List" w:semiHidden="0" w:uiPriority="70" w:unhideWhenUsed="0"/>
-    <w:lsdException w:name="Colorful Shading" w:semiHidden="0" w:uiPriority="71" w:unhideWhenUsed="0"/>
-    <w:lsdException w:name="Colorful List" w:semiHidden="0" w:uiPriority="72" w:unhideWhenUsed="0"/>
-    <w:lsdException w:name="Colorful Grid" w:semiHidden="0" w:uiPriority="73" w:unhideWhenUsed="0"/>
-    <w:lsdException w:name="Light Shading Accent 1" w:semiHidden="0" w:uiPriority="60" w:unhideWhenUsed="0"/>
-    <w:lsdException w:name="Light List Accent 1" w:semiHidden="0" w:uiPriority="61" w:unhideWhenUsed="0"/>
-    <w:lsdException w:name="Light Grid Accent 1" w:semiHidden="0" w:uiPriority="62" w:unhideWhenUsed="0"/>
-    <w:lsdException w:name="Medium Shading 1 Accent 1" w:semiHidden="0" w:uiPriority="63" w:unhideWhenUsed="0"/>
-    <w:lsdException w:name="Medium Shading 2 Accent 1" w:semiHidden="0" w:uiPriority="64" w:unhideWhenUsed="0"/>
-    <w:lsdException w:name="Medium List 1 Accent 1" w:semiHidden="0" w:uiPriority="65" w:unhideWhenUsed="0"/>
-    <w:lsdException w:name="Revision" w:unhideWhenUsed="0"/>
-    <w:lsdException w:name="List Paragraph" w:semiHidden="0" w:uiPriority="34" w:unhideWhenUsed="0" w:qFormat="1"/>
-    <w:lsdException w:name="Quote" w:semiHidden="0" w:uiPriority="29" w:unhideWhenUsed="0" w:qFormat="1"/>
-    <w:lsdException w:name="Intense Quote" w:semiHidden="0" w:uiPriority="30" w:unhideWhenUsed="0" w:qFormat="1"/>
-    <w:lsdException w:name="Medium List 2 Accent 1" w:semiHidden="0" w:uiPriority="66" w:unhideWhenUsed="0"/>
-    <w:lsdException w:name="Medium Grid 1 Accent 1" w:semiHidden="0" w:uiPriority="67" w:unhideWhenUsed="0"/>
-    <w:lsdException w:name="Medium Grid 2 Accent 1" w:semiHidden="0" w:uiPriority="68" w:unhideWhenUsed="0"/>
-    <w:lsdException w:name="Medium Grid 3 Accent 1" w:semiHidden="0" w:uiPriority="69" w:unhideWhenUsed="0"/>
-    <w:lsdException w:name="Dark List Accent 1" w:semiHidden="0" w:uiPriority="70" w:unhideWhenUsed="0"/>
-    <w:lsdException w:name="Colorful Shading Accent 1" w:semiHidden="0" w:uiPriority="71" w:unhideWhenUsed="0"/>
-    <w:lsdException w:name="Colorful List Accent 1" w:semiHidden="0" w:uiPriority="72" w:unhideWhenUsed="0"/>
-    <w:lsdException w:name="Colorful Grid Accent 1" w:semiHidden="0" w:uiPriority="73" w:unhideWhenUsed="0"/>
-    <w:lsdException w:name="Light Shading Accent 2" w:semiHidden="0" w:uiPriority="60" w:unhideWhenUsed="0"/>
-    <w:lsdException w:name="Light List Accent 2" w:semiHidden="0" w:uiPriority="61" w:unhideWhenUsed="0"/>
-    <w:lsdException w:name="Light Grid Accent 2" w:semiHidden="0" w:uiPriority="62" w:unhideWhenUsed="0"/>
-    <w:lsdException w:name="Medium Shading 1 Accent 2" w:semiHidden="0" w:uiPriority="63" w:unhideWhenUsed="0"/>
-    <w:lsdException w:name="Medium Shading 2 Accent 2" w:semiHidden="0" w:uiPriority="64" w:unhideWhenUsed="0"/>
-    <w:lsdException w:name="Medium List 1 Accent 2" w:semiHidden="0" w:uiPriority="65" w:unhideWhenUsed="0"/>
-    <w:lsdException w:name="Medium List 2 Accent 2" w:semiHidden="0" w:uiPriority="66" w:unhideWhenUsed="0"/>
-    <w:lsdException w:name="Medium Grid 1 Accent 2" w:semiHidden="0" w:uiPriority="67" w:unhideWhenUsed="0"/>
-    <w:lsdException w:name="Medium Grid 2 Accent 2" w:semiHidden="0" w:uiPriority="68" w:unhideWhenUsed="0"/>
-    <w:lsdException w:name="Medium Grid 3 Accent 2" w:semiHidden="0" w:uiPriority="69" w:unhideWhenUsed="0"/>
-    <w:lsdException w:name="Dark List Accent 2" w:semiHidden="0" w:uiPriority="70" w:unhideWhenUsed="0"/>
-    <w:lsdException w:name="Colorful Shading Accent 2" w:semiHidden="0" w:uiPriority="71" w:unhideWhenUsed="0"/>
-    <w:lsdException w:name="Colorful List Accent 2" w:semiHidden="0" w:uiPriority="72" w:unhideWhenUsed="0"/>
-    <w:lsdException w:name="Colorful Grid Accent 2" w:semiHidden="0" w:uiPriority="73" w:unhideWhenUsed="0"/>
-    <w:lsdException w:name="Light Shading Accent 3" w:semiHidden="0" w:uiPriority="60" w:unhideWhenUsed="0"/>
-    <w:lsdException w:name="Light List Accent 3" w:semiHidden="0" w:uiPriority="61" w:unhideWhenUsed="0"/>
-    <w:lsdException w:name="Light Grid Accent 3" w:semiHidden="0" w:uiPriority="62" w:unhideWhenUsed="0"/>
-    <w:lsdException w:name="Medium Shading 1 Accent 3" w:semiHidden="0" w:uiPriority="63" w:unhideWhenUsed="0"/>
-    <w:lsdException w:name="Medium Shading 2 Accent 3" w:semiHidden="0" w:uiPriority="64" w:unhideWhenUsed="0"/>
-    <w:lsdException w:name="Medium List 1 Accent 3" w:semiHidden="0" w:uiPriority="65" w:unhideWhenUsed="0"/>
-    <w:lsdException w:name="Medium List 2 Accent 3" w:semiHidden="0" w:uiPriority="66" w:unhideWhenUsed="0"/>
-    <w:lsdException w:name="Medium Grid 1 Accent 3" w:semiHidden="0" w:uiPriority="67" w:unhideWhenUsed="0"/>
-    <w:lsdException w:name="Medium Grid 2 Accent 3" w:semiHidden="0" w:uiPriority="68" w:unhideWhenUsed="0"/>
-    <w:lsdException w:name="Medium Grid 3 Accent 3" w:semiHidden="0" w:uiPriority="69" w:unhideWhenUsed="0"/>
-    <w:lsdException w:name="Dark List Accent 3" w:semiHidden="0" w:uiPriority="70" w:unhideWhenUsed="0"/>
-    <w:lsdException w:name="Colorful Shading Accent 3" w:semiHidden="0" w:uiPriority="71" w:unhideWhenUsed="0"/>
-    <w:lsdException w:name="Colorful List Accent 3" w:semiHidden="0" w:uiPriority="72" w:unhideWhenUsed="0"/>
-    <w:lsdException w:name="Colorful Grid Accent 3" w:semiHidden="0" w:uiPriority="73" w:unhideWhenUsed="0"/>
-    <w:lsdException w:name="Light Shading Accent 4" w:semiHidden="0" w:uiPriority="60" w:unhideWhenUsed="0"/>
-    <w:lsdException w:name="Light List Accent 4" w:semiHidden="0" w:uiPriority="61" w:unhideWhenUsed="0"/>
-    <w:lsdException w:name="Light Grid Accent 4" w:semiHidden="0" w:uiPriority="62" w:unhideWhenUsed="0"/>
-    <w:lsdException w:name="Medium Shading 1 Accent 4" w:semiHidden="0" w:uiPriority="63" w:unhideWhenUsed="0"/>
-    <w:lsdException w:name="Medium Shading 2 Accent 4" w:semiHidden="0" w:uiPriority="64" w:unhideWhenUsed="0"/>
-    <w:lsdException w:name="Medium List 1 Accent 4" w:semiHidden="0" w:uiPriority="65" w:unhideWhenUsed="0"/>
-    <w:lsdException w:name="Medium List 2 Accent 4" w:semiHidden="0" w:uiPriority="66" w:unhideWhenUsed="0"/>
-    <w:lsdException w:name="Medium Grid 1 Accent 4" w:semiHidden="0" w:uiPriority="67" w:unhideWhenUsed="0"/>
-    <w:lsdException w:name="Medium Grid 2 Accent 4" w:semiHidden="0" w:uiPriority="68" w:unhideWhenUsed="0"/>
-    <w:lsdException w:name="Medium Grid 3 Accent 4" w:semiHidden="0" w:uiPriority="69" w:unhideWhenUsed="0"/>
-    <w:lsdException w:name="Dark List Accent 4" w:semiHidden="0" w:uiPriority="70" w:unhideWhenUsed="0"/>
-    <w:lsdException w:name="Colorful Shading Accent 4" w:semiHidden="0" w:uiPriority="71" w:unhideWhenUsed="0"/>
-    <w:lsdException w:name="Colorful List Accent 4" w:semiHidden="0" w:uiPriority="72" w:unhideWhenUsed="0"/>
-    <w:lsdException w:name="Colorful Grid Accent 4" w:semiHidden="0" w:uiPriority="73" w:unhideWhenUsed="0"/>
-    <w:lsdException w:name="Light Shading Accent 5" w:semiHidden="0" w:uiPriority="60" w:unhideWhenUsed="0"/>
-    <w:lsdException w:name="Light List Accent 5" w:semiHidden="0" w:uiPriority="61" w:unhideWhenUsed="0"/>
-    <w:lsdException w:name="Light Grid Accent 5" w:semiHidden="0" w:uiPriority="62" w:unhideWhenUsed="0"/>
-    <w:lsdException w:name="Medium Shading 1 Accent 5" w:semiHidden="0" w:uiPriority="63" w:unhideWhenUsed="0"/>
-    <w:lsdException w:name="Medium Shading 2 Accent 5" w:semiHidden="0" w:uiPriority="64" w:unhideWhenUsed="0"/>
-    <w:lsdException w:name="Medium List 1 Accent 5" w:semiHidden="0" w:uiPriority="65" w:unhideWhenUsed="0"/>
-    <w:lsdException w:name="Medium List 2 Accent 5" w:semiHidden="0" w:uiPriority="66" w:unhideWhenUsed="0"/>
-    <w:lsdException w:name="Medium Grid 1 Accent 5" w:semiHidden="0" w:uiPriority="67" w:unhideWhenUsed="0"/>
-    <w:lsdException w:name="Medium Grid 2 Accent 5" w:semiHidden="0" w:uiPriority="68" w:unhideWhenUsed="0"/>
-    <w:lsdException w:name="Medium Grid 3 Accent 5" w:semiHidden="0" w:uiPriority="69" w:unhideWhenUsed="0"/>
-    <w:lsdException w:name="Dark List Accent 5" w:semiHidden="0" w:uiPriority="70" w:unhideWhenUsed="0"/>
-    <w:lsdException w:name="Colorful Shading Accent 5" w:semiHidden="0" w:uiPriority="71" w:unhideWhenUsed="0"/>
-    <w:lsdException w:name="Colorful List Accent 5" w:semiHidden="0" w:uiPriority="72" w:unhideWhenUsed="0"/>
-    <w:lsdException w:name="Colorful Grid Accent 5" w:semiHidden="0" w:uiPriority="73" w:unhideWhenUsed="0"/>
-    <w:lsdException w:name="Light Shading Accent 6" w:semiHidden="0" w:uiPriority="60" w:unhideWhenUsed="0"/>
-    <w:lsdException w:name="Light List Accent 6" w:semiHidden="0" w:uiPriority="61" w:unhideWhenUsed="0"/>
-    <w:lsdException w:name="Light Grid Accent 6" w:semiHidden="0" w:uiPriority="62" w:unhideWhenUsed="0"/>
-    <w:lsdException w:name="Medium Shading 1 Accent 6" w:semiHidden="0" w:uiPriority="63" w:unhideWhenUsed="0"/>
-    <w:lsdException w:name="Medium Shading 2 Accent 6" w:semiHidden="0" w:uiPriority="64" w:unhideWhenUsed="0"/>
-    <w:lsdException w:name="Medium List 1 Accent 6" w:semiHidden="0" w:uiPriority="65" w:unhideWhenUsed="0"/>
-    <w:lsdException w:name="Medium List 2 Accent 6" w:semiHidden="0" w:uiPriority="66" w:unhideWhenUsed="0"/>
-    <w:lsdException w:name="Medium Grid 1 Accent 6" w:semiHidden="0" w:uiPriority="67" w:unhideWhenUsed="0"/>
-    <w:lsdException w:name="Medium Grid 2 Accent 6" w:semiHidden="0" w:uiPriority="68" w:unhideWhenUsed="0"/>
-    <w:lsdException w:name="Medium Grid 3 Accent 6" w:semiHidden="0" w:uiPriority="69" w:unhideWhenUsed="0"/>
-    <w:lsdException w:name="Dark List Accent 6" w:semiHidden="0" w:uiPriority="70" w:unhideWhenUsed="0"/>
-    <w:lsdException w:name="Colorful Shading Accent 6" w:semiHidden="0" w:uiPriority="71" w:unhideWhenUsed="0"/>
-    <w:lsdException w:name="Colorful List Accent 6" w:semiHidden="0" w:uiPriority="72" w:unhideWhenUsed="0"/>
-    <w:lsdException w:name="Colorful Grid Accent 6" w:semiHidden="0" w:uiPriority="73" w:unhideWhenUsed="0"/>
-    <w:lsdException w:name="Subtle Emphasis" w:semiHidden="0" w:uiPriority="19" w:unhideWhenUsed="0" w:qFormat="1"/>
-    <w:lsdException w:name="Intense Emphasis" w:semiHidden="0" w:uiPriority="21" w:unhideWhenUsed="0" w:qFormat="1"/>
-    <w:lsdException w:name="Subtle Reference" w:semiHidden="0" w:uiPriority="31" w:unhideWhenUsed="0" w:qFormat="1"/>
-    <w:lsdException w:name="Intense Reference" w:semiHidden="0" w:uiPriority="32" w:unhideWhenUsed="0" w:qFormat="1"/>
-    <w:lsdException w:name="Book Title" w:semiHidden="0" w:uiPriority="33" w:unhideWhenUsed="0" w:qFormat="1"/>
-    <w:lsdException w:name="Bibliography" w:uiPriority="37"/>
-    <w:lsdException w:name="TOC Heading" w:uiPriority="39" w:qFormat="1"/>
+  <w:latentStyles w:defLockedState="0" w:defUIPriority="99" w:defSemiHidden="0" w:defUnhideWhenUsed="0" w:defQFormat="0" w:count="371">
+    <w:lsdException w:name="Normal" w:uiPriority="0" w:qFormat="1"/>
+    <w:lsdException w:name="heading 1" w:uiPriority="9" w:qFormat="1"/>
+    <w:lsdException w:name="heading 2" w:uiPriority="9" w:qFormat="1"/>
+    <w:lsdException w:name="heading 3" w:uiPriority="9" w:qFormat="1"/>
+    <w:lsdException w:name="heading 4" w:uiPriority="9" w:qFormat="1"/>
+    <w:lsdException w:name="heading 5" w:uiPriority="9" w:qFormat="1"/>
+    <w:lsdException w:name="heading 6" w:uiPriority="9" w:qFormat="1"/>
+    <w:lsdException w:name="heading 7" w:uiPriority="9" w:qFormat="1"/>
+    <w:lsdException w:name="heading 8" w:uiPriority="9" w:qFormat="1"/>
+    <w:lsdException w:name="heading 9" w:uiPriority="9" w:qFormat="1"/>
+    <w:lsdException w:name="index 1" w:semiHidden="1" w:unhideWhenUsed="1"/>
+    <w:lsdException w:name="index 2" w:semiHidden="1" w:unhideWhenUsed="1"/>
+    <w:lsdException w:name="index 3" w:semiHidden="1" w:unhideWhenUsed="1"/>
+    <w:lsdException w:name="index 4" w:semiHidden="1" w:unhideWhenUsed="1"/>
+    <w:lsdException w:name="index 5" w:semiHidden="1" w:unhideWhenUsed="1"/>
+    <w:lsdException w:name="index 6" w:semiHidden="1" w:unhideWhenUsed="1"/>
+    <w:lsdException w:name="index 7" w:semiHidden="1" w:unhideWhenUsed="1"/>
+    <w:lsdException w:name="index 8" w:semiHidden="1" w:unhideWhenUsed="1"/>
+    <w:lsdException w:name="index 9" w:semiHidden="1" w:unhideWhenUsed="1"/>
+    <w:lsdException w:name="toc 1" w:semiHidden="1" w:uiPriority="39" w:unhideWhenUsed="1"/>
+    <w:lsdException w:name="toc 2" w:semiHidden="1" w:uiPriority="39" w:unhideWhenUsed="1"/>
+    <w:lsdException w:name="toc 3" w:semiHidden="1" w:uiPriority="39" w:unhideWhenUsed="1"/>
+    <w:lsdException w:name="toc 4" w:semiHidden="1" w:uiPriority="39" w:unhideWhenUsed="1"/>
+    <w:lsdException w:name="toc 5" w:semiHidden="1" w:uiPriority="39" w:unhideWhenUsed="1"/>
+    <w:lsdException w:name="toc 6" w:semiHidden="1" w:uiPriority="39" w:unhideWhenUsed="1"/>
+    <w:lsdException w:name="toc 7" w:semiHidden="1" w:uiPriority="39" w:unhideWhenUsed="1"/>
+    <w:lsdException w:name="toc 8" w:semiHidden="1" w:uiPriority="39" w:unhideWhenUsed="1"/>
+    <w:lsdException w:name="toc 9" w:semiHidden="1" w:uiPriority="39" w:unhideWhenUsed="1"/>
+    <w:lsdException w:name="Normal Indent" w:semiHidden="1" w:unhideWhenUsed="1"/>
+    <w:lsdException w:name="footnote text" w:semiHidden="1" w:unhideWhenUsed="1"/>
+    <w:lsdException w:name="annotation text" w:semiHidden="1" w:unhideWhenUsed="1"/>
+    <w:lsdException w:name="header" w:semiHidden="1" w:unhideWhenUsed="1"/>
+    <w:lsdException w:name="footer" w:semiHidden="1" w:unhideWhenUsed="1"/>
+    <w:lsdException w:name="index heading" w:semiHidden="1" w:unhideWhenUsed="1"/>
+    <w:lsdException w:name="caption" w:semiHidden="1" w:uiPriority="35" w:unhideWhenUsed="1" w:qFormat="1"/>
+    <w:lsdException w:name="table of figures" w:semiHidden="1" w:unhideWhenUsed="1"/>
+    <w:lsdException w:name="envelope address" w:semiHidden="1" w:unhideWhenUsed="1"/>
+    <w:lsdException w:name="envelope return" w:semiHidden="1" w:unhideWhenUsed="1"/>
+    <w:lsdException w:name="footnote reference" w:semiHidden="1" w:unhideWhenUsed="1"/>
+    <w:lsdException w:name="annotation reference" w:semiHidden="1" w:unhideWhenUsed="1"/>
+    <w:lsdException w:name="line number" w:semiHidden="1" w:unhideWhenUsed="1"/>
+    <w:lsdException w:name="page number" w:semiHidden="1" w:unhideWhenUsed="1"/>
+    <w:lsdException w:name="endnote reference" w:semiHidden="1" w:unhideWhenUsed="1"/>
+    <w:lsdException w:name="endnote text" w:semiHidden="1" w:unhideWhenUsed="1"/>
+    <w:lsdException w:name="table of authorities" w:semiHidden="1" w:unhideWhenUsed="1"/>
+    <w:lsdException w:name="macro" w:semiHidden="1" w:unhideWhenUsed="1"/>
+    <w:lsdException w:name="toa heading" w:semiHidden="1" w:unhideWhenUsed="1"/>
+    <w:lsdException w:name="List" w:semiHidden="1" w:unhideWhenUsed="1"/>
+    <w:lsdException w:name="List Bullet" w:semiHidden="1" w:unhideWhenUsed="1"/>
+    <w:lsdException w:name="List Number" w:semiHidden="1" w:unhideWhenUsed="1"/>
+    <w:lsdException w:name="List 2" w:semiHidden="1" w:unhideWhenUsed="1"/>
+    <w:lsdException w:name="List 3" w:semiHidden="1" w:unhideWhenUsed="1"/>
+    <w:lsdException w:name="List 4" w:semiHidden="1" w:unhideWhenUsed="1"/>
+    <w:lsdException w:name="List 5" w:semiHidden="1" w:unhideWhenUsed="1"/>
+    <w:lsdException w:name="List Bullet 2" w:semiHidden="1" w:unhideWhenUsed="1"/>
+    <w:lsdException w:name="List Bullet 3" w:semiHidden="1" w:unhideWhenUsed="1"/>
+    <w:lsdException w:name="List Bullet 4" w:semiHidden="1" w:unhideWhenUsed="1"/>
+    <w:lsdException w:name="List Bullet 5" w:semiHidden="1" w:unhideWhenUsed="1"/>
+    <w:lsdException w:name="List Number 2" w:semiHidden="1" w:unhideWhenUsed="1"/>
+    <w:lsdException w:name="List Number 3" w:semiHidden="1" w:unhideWhenUsed="1"/>
+    <w:lsdException w:name="List Number 4" w:semiHidden="1" w:unhideWhenUsed="1"/>
+    <w:lsdException w:name="List Number 5" w:semiHidden="1" w:unhideWhenUsed="1"/>
+    <w:lsdException w:name="Title" w:uiPriority="10" w:qFormat="1"/>
+    <w:lsdException w:name="Closing" w:semiHidden="1" w:unhideWhenUsed="1"/>
+    <w:lsdException w:name="Signature" w:semiHidden="1" w:unhideWhenUsed="1"/>
+    <w:lsdException w:name="Default Paragraph Font" w:semiHidden="1" w:uiPriority="1" w:unhideWhenUsed="1"/>
+    <w:lsdException w:name="Body Text" w:semiHidden="1" w:uiPriority="0" w:unhideWhenUsed="1"/>
+    <w:lsdException w:name="Body Text Indent" w:semiHidden="1" w:unhideWhenUsed="1"/>
+    <w:lsdException w:name="List Continue" w:semiHidden="1" w:unhideWhenUsed="1"/>
+    <w:lsdException w:name="List Continue 2" w:semiHidden="1" w:unhideWhenUsed="1"/>
+    <w:lsdException w:name="List Continue 3" w:semiHidden="1" w:unhideWhenUsed="1"/>
+    <w:lsdException w:name="List Continue 4" w:semiHidden="1" w:unhideWhenUsed="1"/>
+    <w:lsdException w:name="List Continue 5" w:semiHidden="1" w:unhideWhenUsed="1"/>
+    <w:lsdException w:name="Message Header" w:semiHidden="1" w:unhideWhenUsed="1"/>
+    <w:lsdException w:name="Subtitle" w:uiPriority="11" w:qFormat="1"/>
+    <w:lsdException w:name="Salutation" w:semiHidden="1" w:unhideWhenUsed="1"/>
+    <w:lsdException w:name="Date" w:semiHidden="1" w:unhideWhenUsed="1"/>
+    <w:lsdException w:name="Body Text First Indent" w:semiHidden="1" w:unhideWhenUsed="1"/>
+    <w:lsdException w:name="Body Text First Indent 2" w:semiHidden="1" w:unhideWhenUsed="1"/>
+    <w:lsdException w:name="Note Heading" w:semiHidden="1" w:unhideWhenUsed="1"/>
+    <w:lsdException w:name="Body Text 2" w:semiHidden="1" w:unhideWhenUsed="1"/>
+    <w:lsdException w:name="Body Text 3" w:semiHidden="1" w:unhideWhenUsed="1"/>
+    <w:lsdException w:name="Body Text Indent 2" w:semiHidden="1" w:unhideWhenUsed="1"/>
+    <w:lsdException w:name="Body Text Indent 3" w:semiHidden="1" w:unhideWhenUsed="1"/>
+    <w:lsdException w:name="Block Text" w:semiHidden="1" w:unhideWhenUsed="1"/>
+    <w:lsdException w:name="Hyperlink" w:semiHidden="1" w:unhideWhenUsed="1"/>
+    <w:lsdException w:name="FollowedHyperlink" w:semiHidden="1" w:unhideWhenUsed="1"/>
+    <w:lsdException w:name="Strong" w:uiPriority="22" w:qFormat="1"/>
+    <w:lsdException w:name="Emphasis" w:uiPriority="20" w:qFormat="1"/>
+    <w:lsdException w:name="Document Map" w:semiHidden="1" w:unhideWhenUsed="1"/>
+    <w:lsdException w:name="Plain Text" w:semiHidden="1" w:unhideWhenUsed="1"/>
+    <w:lsdException w:name="E-mail Signature" w:semiHidden="1" w:unhideWhenUsed="1"/>
+    <w:lsdException w:name="HTML Top of Form" w:semiHidden="1" w:unhideWhenUsed="1"/>
+    <w:lsdException w:name="HTML Bottom of Form" w:semiHidden="1" w:unhideWhenUsed="1"/>
+    <w:lsdException w:name="Normal (Web)" w:semiHidden="1" w:unhideWhenUsed="1"/>
+    <w:lsdException w:name="HTML Acronym" w:semiHidden="1" w:unhideWhenUsed="1"/>
+    <w:lsdException w:name="HTML Address" w:semiHidden="1" w:unhideWhenUsed="1"/>
+    <w:lsdException w:name="HTML Cite" w:semiHidden="1" w:unhideWhenUsed="1"/>
+    <w:lsdException w:name="HTML Code" w:semiHidden="1" w:unhideWhenUsed="1"/>
+    <w:lsdException w:name="HTML Definition" w:semiHidden="1" w:unhideWhenUsed="1"/>
+    <w:lsdException w:name="HTML Keyboard" w:semiHidden="1" w:unhideWhenUsed="1"/>
+    <w:lsdException w:name="HTML Preformatted" w:semiHidden="1" w:unhideWhenUsed="1"/>
+    <w:lsdException w:name="HTML Sample" w:semiHidden="1" w:unhideWhenUsed="1"/>
+    <w:lsdException w:name="HTML Typewriter" w:semiHidden="1" w:unhideWhenUsed="1"/>
+    <w:lsdException w:name="HTML Variable" w:semiHidden="1" w:unhideWhenUsed="1"/>
+    <w:lsdException w:name="Normal Table" w:semiHidden="1" w:unhideWhenUsed="1"/>
+    <w:lsdException w:name="annotation subject" w:semiHidden="1" w:unhideWhenUsed="1"/>
+    <w:lsdException w:name="No List" w:semiHidden="1" w:unhideWhenUsed="1"/>
+    <w:lsdException w:name="Outline List 1" w:semiHidden="1" w:unhideWhenUsed="1"/>
+    <w:lsdException w:name="Outline List 2" w:semiHidden="1" w:unhideWhenUsed="1"/>
+    <w:lsdException w:name="Outline List 3" w:semiHidden="1" w:unhideWhenUsed="1"/>
+    <w:lsdException w:name="Table Simple 1" w:semiHidden="1" w:unhideWhenUsed="1"/>
+    <w:lsdException w:name="Table Simple 2" w:semiHidden="1" w:unhideWhenUsed="1"/>
+    <w:lsdException w:name="Table Simple 3" w:semiHidden="1" w:unhideWhenUsed="1"/>
+    <w:lsdException w:name="Table Classic 1" w:semiHidden="1" w:unhideWhenUsed="1"/>
+    <w:lsdException w:name="Table Classic 2" w:semiHidden="1" w:unhideWhenUsed="1"/>
+    <w:lsdException w:name="Table Classic 3" w:semiHidden="1" w:unhideWhenUsed="1"/>
+    <w:lsdException w:name="Table Classic 4" w:semiHidden="1" w:unhideWhenUsed="1"/>
+    <w:lsdException w:name="Table Colorful 1" w:semiHidden="1" w:unhideWhenUsed="1"/>
+    <w:lsdException w:name="Table Colorful 2" w:semiHidden="1" w:unhideWhenUsed="1"/>
+    <w:lsdException w:name="Table Colorful 3" w:semiHidden="1" w:unhideWhenUsed="1"/>
+    <w:lsdException w:name="Table Columns 1" w:semiHidden="1" w:unhideWhenUsed="1"/>
+    <w:lsdException w:name="Table Columns 2" w:semiHidden="1" w:unhideWhenUsed="1"/>
+    <w:lsdException w:name="Table Columns 3" w:semiHidden="1" w:unhideWhenUsed="1"/>
+    <w:lsdException w:name="Table Columns 4" w:semiHidden="1" w:unhideWhenUsed="1"/>
+    <w:lsdException w:name="Table Columns 5" w:semiHidden="1" w:unhideWhenUsed="1"/>
+    <w:lsdException w:name="Table Grid 1" w:semiHidden="1" w:unhideWhenUsed="1"/>
+    <w:lsdException w:name="Table Grid 2" w:semiHidden="1" w:unhideWhenUsed="1"/>
+    <w:lsdException w:name="Table Grid 3" w:semiHidden="1" w:unhideWhenUsed="1"/>
+    <w:lsdException w:name="Table Grid 4" w:semiHidden="1" w:unhideWhenUsed="1"/>
+    <w:lsdException w:name="Table Grid 5" w:semiHidden="1" w:unhideWhenUsed="1"/>
+    <w:lsdException w:name="Table Grid 6" w:semiHidden="1" w:unhideWhenUsed="1"/>
+    <w:lsdException w:name="Table Grid 7" w:semiHidden="1" w:unhideWhenUsed="1"/>
+    <w:lsdException w:name="Table Grid 8" w:semiHidden="1" w:unhideWhenUsed="1"/>
+    <w:lsdException w:name="Table List 1" w:semiHidden="1" w:unhideWhenUsed="1"/>
+    <w:lsdException w:name="Table List 2" w:semiHidden="1" w:unhideWhenUsed="1"/>
+    <w:lsdException w:name="Table List 3" w:semiHidden="1" w:unhideWhenUsed="1"/>
+    <w:lsdException w:name="Table List 4" w:semiHidden="1" w:unhideWhenUsed="1"/>
+    <w:lsdException w:name="Table List 5" w:semiHidden="1" w:unhideWhenUsed="1"/>
+    <w:lsdException w:name="Table List 6" w:semiHidden="1" w:unhideWhenUsed="1"/>
+    <w:lsdException w:name="Table List 7" w:semiHidden="1" w:unhideWhenUsed="1"/>
+    <w:lsdException w:name="Table List 8" w:semiHidden="1" w:unhideWhenUsed="1"/>
+    <w:lsdException w:name="Table 3D effects 1" w:semiHidden="1" w:unhideWhenUsed="1"/>
+    <w:lsdException w:name="Table 3D effects 2" w:semiHidden="1" w:unhideWhenUsed="1"/>
+    <w:lsdException w:name="Table 3D effects 3" w:semiHidden="1" w:unhideWhenUsed="1"/>
+    <w:lsdException w:name="Table Contemporary" w:semiHidden="1" w:unhideWhenUsed="1"/>
+    <w:lsdException w:name="Table Elegant" w:semiHidden="1" w:unhideWhenUsed="1"/>
+    <w:lsdException w:name="Table Professional" w:semiHidden="1" w:unhideWhenUsed="1"/>
+    <w:lsdException w:name="Table Subtle 1" w:semiHidden="1" w:unhideWhenUsed="1"/>
+    <w:lsdException w:name="Table Subtle 2" w:semiHidden="1" w:unhideWhenUsed="1"/>
+    <w:lsdException w:name="Table Web 1" w:semiHidden="1" w:unhideWhenUsed="1"/>
+    <w:lsdException w:name="Table Web 2" w:semiHidden="1" w:unhideWhenUsed="1"/>
+    <w:lsdException w:name="Table Web 3" w:semiHidden="1" w:unhideWhenUsed="1"/>
+    <w:lsdException w:name="Balloon Text" w:semiHidden="1" w:unhideWhenUsed="1"/>
+    <w:lsdException w:name="Table Grid" w:uiPriority="59"/>
+    <w:lsdException w:name="Table Theme" w:semiHidden="1" w:unhideWhenUsed="1"/>
+    <w:lsdException w:name="Placeholder Text" w:semiHidden="1"/>
+    <w:lsdException w:name="No Spacing" w:uiPriority="1" w:qFormat="1"/>
+    <w:lsdException w:name="Light Shading" w:uiPriority="60"/>
+    <w:lsdException w:name="Light List" w:uiPriority="61"/>
+    <w:lsdException w:name="Light Grid" w:uiPriority="62"/>
+    <w:lsdException w:name="Medium Shading 1" w:uiPriority="63"/>
+    <w:lsdException w:name="Medium Shading 2" w:uiPriority="64"/>
+    <w:lsdException w:name="Medium List 1" w:uiPriority="65"/>
+    <w:lsdException w:name="Medium List 2" w:uiPriority="66"/>
+    <w:lsdException w:name="Medium Grid 1" w:uiPriority="67"/>
+    <w:lsdException w:name="Medium Grid 2" w:uiPriority="68"/>
+    <w:lsdException w:name="Medium Grid 3" w:uiPriority="69"/>
+    <w:lsdException w:name="Dark List" w:uiPriority="70"/>
+    <w:lsdException w:name="Colorful Shading" w:uiPriority="71"/>
+    <w:lsdException w:name="Colorful List" w:uiPriority="72"/>
+    <w:lsdException w:name="Colorful Grid" w:uiPriority="73"/>
+    <w:lsdException w:name="Light Shading Accent 1" w:uiPriority="60"/>
+    <w:lsdException w:name="Light List Accent 1" w:uiPriority="61"/>
+    <w:lsdException w:name="Light Grid Accent 1" w:uiPriority="62"/>
+    <w:lsdException w:name="Medium Shading 1 Accent 1" w:uiPriority="63"/>
+    <w:lsdException w:name="Medium Shading 2 Accent 1" w:uiPriority="64"/>
+    <w:lsdException w:name="Medium List 1 Accent 1" w:uiPriority="65"/>
+    <w:lsdException w:name="Revision" w:semiHidden="1"/>
+    <w:lsdException w:name="List Paragraph" w:uiPriority="34" w:qFormat="1"/>
+    <w:lsdException w:name="Quote" w:uiPriority="29" w:qFormat="1"/>
+    <w:lsdException w:name="Intense Quote" w:uiPriority="30" w:qFormat="1"/>
+    <w:lsdException w:name="Medium List 2 Accent 1" w:uiPriority="66"/>
+    <w:lsdException w:name="Medium Grid 1 Accent 1" w:uiPriority="67"/>
+    <w:lsdException w:name="Medium Grid 2 Accent 1" w:uiPriority="68"/>
+    <w:lsdException w:name="Medium Grid 3 Accent 1" w:uiPriority="69"/>
+    <w:lsdException w:name="Dark List Accent 1" w:uiPriority="70"/>
+    <w:lsdException w:name="Colorful Shading Accent 1" w:uiPriority="71"/>
+    <w:lsdException w:name="Colorful List Accent 1" w:uiPriority="72"/>
+    <w:lsdException w:name="Colorful Grid Accent 1" w:uiPriority="73"/>
+    <w:lsdException w:name="Light Shading Accent 2" w:uiPriority="60"/>
+    <w:lsdException w:name="Light List Accent 2" w:uiPriority="61"/>
+    <w:lsdException w:name="Light Grid Accent 2" w:uiPriority="62"/>
+    <w:lsdException w:name="Medium Shading 1 Accent 2" w:uiPriority="63"/>
+    <w:lsdException w:name="Medium Shading 2 Accent 2" w:uiPriority="64"/>
+    <w:lsdException w:name="Medium List 1 Accent 2" w:uiPriority="65"/>
+    <w:lsdException w:name="Medium List 2 Accent 2" w:uiPriority="66"/>
+    <w:lsdException w:name="Medium Grid 1 Accent 2" w:uiPriority="67"/>
+    <w:lsdException w:name="Medium Grid 2 Accent 2" w:uiPriority="68"/>
+    <w:lsdException w:name="Medium Grid 3 Accent 2" w:uiPriority="69"/>
+    <w:lsdException w:name="Dark List Accent 2" w:uiPriority="70"/>
+    <w:lsdException w:name="Colorful Shading Accent 2" w:uiPriority="71"/>
+    <w:lsdException w:name="Colorful List Accent 2" w:uiPriority="72"/>
+    <w:lsdException w:name="Colorful Grid Accent 2" w:uiPriority="73"/>
+    <w:lsdException w:name="Light Shading Accent 3" w:uiPriority="60"/>
+    <w:lsdException w:name="Light List Accent 3" w:uiPriority="61"/>
+    <w:lsdException w:name="Light Grid Accent 3" w:uiPriority="62"/>
+    <w:lsdException w:name="Medium Shading 1 Accent 3" w:uiPriority="63"/>
+    <w:lsdException w:name="Medium Shading 2 Accent 3" w:uiPriority="64"/>
+    <w:lsdException w:name="Medium List 1 Accent 3" w:uiPriority="65"/>
+    <w:lsdException w:name="Medium List 2 Accent 3" w:uiPriority="66"/>
+    <w:lsdException w:name="Medium Grid 1 Accent 3" w:uiPriority="67"/>
+    <w:lsdException w:name="Medium Grid 2 Accent 3" w:uiPriority="68"/>
+    <w:lsdException w:name="Medium Grid 3 Accent 3" w:uiPriority="69"/>
+    <w:lsdException w:name="Dark List Accent 3" w:uiPriority="70"/>
+    <w:lsdException w:name="Colorful Shading Accent 3" w:uiPriority="71"/>
+    <w:lsdException w:name="Colorful List Accent 3" w:uiPriority="72"/>
+    <w:lsdException w:name="Colorful Grid Accent 3" w:uiPriority="73"/>
+    <w:lsdException w:name="Light Shading Accent 4" w:uiPriority="60"/>
+    <w:lsdException w:name="Light List Accent 4" w:uiPriority="61"/>
+    <w:lsdException w:name="Light Grid Accent 4" w:uiPriority="62"/>
+    <w:lsdException w:name="Medium Shading 1 Accent 4" w:uiPriority="63"/>
+    <w:lsdException w:name="Medium Shading 2 Accent 4" w:uiPriority="64"/>
+    <w:lsdException w:name="Medium List 1 Accent 4" w:uiPriority="65"/>
+    <w:lsdException w:name="Medium List 2 Accent 4" w:uiPriority="66"/>
+    <w:lsdException w:name="Medium Grid 1 Accent 4" w:uiPriority="67"/>
+    <w:lsdException w:name="Medium Grid 2 Accent 4" w:uiPriority="68"/>
+    <w:lsdException w:name="Medium Grid 3 Accent 4" w:uiPriority="69"/>
+    <w:lsdException w:name="Dark List Accent 4" w:uiPriority="70"/>
+    <w:lsdException w:name="Colorful Shading Accent 4" w:uiPriority="71"/>
+    <w:lsdException w:name="Colorful List Accent 4" w:uiPriority="72"/>
+    <w:lsdException w:name="Colorful Grid Accent 4" w:uiPriority="73"/>
+    <w:lsdException w:name="Light Shading Accent 5" w:uiPriority="60"/>
+    <w:lsdException w:name="Light List Accent 5" w:uiPriority="61"/>
+    <w:lsdException w:name="Light Grid Accent 5" w:uiPriority="62"/>
+    <w:lsdException w:name="Medium Shading 1 Accent 5" w:uiPriority="63"/>
+    <w:lsdException w:name="Medium Shading 2 Accent 5" w:uiPriority="64"/>
+    <w:lsdException w:name="Medium List 1 Accent 5" w:uiPriority="65"/>
+    <w:lsdException w:name="Medium List 2 Accent 5" w:uiPriority="66"/>
+    <w:lsdException w:name="Medium Grid 1 Accent 5" w:uiPriority="67"/>
+    <w:lsdException w:name="Medium Grid 2 Accent 5" w:uiPriority="68"/>
+    <w:lsdException w:name="Medium Grid 3 Accent 5" w:uiPriority="69"/>
+    <w:lsdException w:name="Dark List Accent 5" w:uiPriority="70"/>
+    <w:lsdException w:name="Colorful Shading Accent 5" w:uiPriority="71"/>
+    <w:lsdException w:name="Colorful List Accent 5" w:uiPriority="72"/>
+    <w:lsdException w:name="Colorful Grid Accent 5" w:uiPriority="73"/>
+    <w:lsdException w:name="Light Shading Accent 6" w:uiPriority="60"/>
+    <w:lsdException w:name="Light List Accent 6" w:uiPriority="61"/>
+    <w:lsdException w:name="Light Grid Accent 6" w:uiPriority="62"/>
+    <w:lsdException w:name="Medium Shading 1 Accent 6" w:uiPriority="63"/>
+    <w:lsdException w:name="Medium Shading 2 Accent 6" w:uiPriority="64"/>
+    <w:lsdException w:name="Medium List 1 Accent 6" w:uiPriority="65"/>
+    <w:lsdException w:name="Medium List 2 Accent 6" w:uiPriority="66"/>
+    <w:lsdException w:name="Medium Grid 1 Accent 6" w:uiPriority="67"/>
+    <w:lsdException w:name="Medium Grid 2 Accent 6" w:uiPriority="68"/>
+    <w:lsdException w:name="Medium Grid 3 Accent 6" w:uiPriority="69"/>
+    <w:lsdException w:name="Dark List Accent 6" w:uiPriority="70"/>
+    <w:lsdException w:name="Colorful Shading Accent 6" w:uiPriority="71"/>
+    <w:lsdException w:name="Colorful List Accent 6" w:uiPriority="72"/>
+    <w:lsdException w:name="Colorful Grid Accent 6" w:uiPriority="73"/>
+    <w:lsdException w:name="Subtle Emphasis" w:uiPriority="19" w:qFormat="1"/>
+    <w:lsdException w:name="Intense Emphasis" w:uiPriority="21" w:qFormat="1"/>
+    <w:lsdException w:name="Subtle Reference" w:uiPriority="31" w:qFormat="1"/>
+    <w:lsdException w:name="Intense Reference" w:uiPriority="32" w:qFormat="1"/>
+    <w:lsdException w:name="Book Title" w:uiPriority="33" w:qFormat="1"/>
+    <w:lsdException w:name="Bibliography" w:semiHidden="1" w:uiPriority="37" w:unhideWhenUsed="1"/>
+    <w:lsdException w:name="TOC Heading" w:semiHidden="1" w:uiPriority="39" w:unhideWhenUsed="1" w:qFormat="1"/>
+    <w:lsdException w:name="Plain Table 1" w:uiPriority="41"/>
+    <w:lsdException w:name="Plain Table 2" w:uiPriority="42"/>
+    <w:lsdException w:name="Plain Table 3" w:uiPriority="43"/>
+    <w:lsdException w:name="Plain Table 4" w:uiPriority="44"/>
+    <w:lsdException w:name="Plain Table 5" w:uiPriority="45"/>
+    <w:lsdException w:name="Grid Table Light" w:uiPriority="40"/>
+    <w:lsdException w:name="Grid Table 1 Light" w:uiPriority="46"/>
+    <w:lsdException w:name="Grid Table 2" w:uiPriority="47"/>
+    <w:lsdException w:name="Grid Table 3" w:uiPriority="48"/>
+    <w:lsdException w:name="Grid Table 4" w:uiPriority="49"/>
+    <w:lsdException w:name="Grid Table 5 Dark" w:uiPriority="50"/>
+    <w:lsdException w:name="Grid Table 6 Colorful" w:uiPriority="51"/>
+    <w:lsdException w:name="Grid Table 7 Colorful" w:uiPriority="52"/>
+    <w:lsdException w:name="Grid Table 1 Light Accent 1" w:uiPriority="46"/>
+    <w:lsdException w:name="Grid Table 2 Accent 1" w:uiPriority="47"/>
+    <w:lsdException w:name="Grid Table 3 Accent 1" w:uiPriority="48"/>
+    <w:lsdException w:name="Grid Table 4 Accent 1" w:uiPriority="49"/>
+    <w:lsdException w:name="Grid Table 5 Dark Accent 1" w:uiPriority="50"/>
+    <w:lsdException w:name="Grid Table 6 Colorful Accent 1" w:uiPriority="51"/>
+    <w:lsdException w:name="Grid Table 7 Colorful Accent 1" w:uiPriority="52"/>
+    <w:lsdException w:name="Grid Table 1 Light Accent 2" w:uiPriority="46"/>
+    <w:lsdException w:name="Grid Table 2 Accent 2" w:uiPriority="47"/>
+    <w:lsdException w:name="Grid Table 3 Accent 2" w:uiPriority="48"/>
+    <w:lsdException w:name="Grid Table 4 Accent 2" w:uiPriority="49"/>
+    <w:lsdException w:name="Grid Table 5 Dark Accent 2" w:uiPriority="50"/>
+    <w:lsdException w:name="Grid Table 6 Colorful Accent 2" w:uiPriority="51"/>
+    <w:lsdException w:name="Grid Table 7 Colorful Accent 2" w:uiPriority="52"/>
+    <w:lsdException w:name="Grid Table 1 Light Accent 3" w:uiPriority="46"/>
+    <w:lsdException w:name="Grid Table 2 Accent 3" w:uiPriority="47"/>
+    <w:lsdException w:name="Grid Table 3 Accent 3" w:uiPriority="48"/>
+    <w:lsdException w:name="Grid Table 4 Accent 3" w:uiPriority="49"/>
+    <w:lsdException w:name="Grid Table 5 Dark Accent 3" w:uiPriority="50"/>
+    <w:lsdException w:name="Grid Table 6 Colorful Accent 3" w:uiPriority="51"/>
+    <w:lsdException w:name="Grid Table 7 Colorful Accent 3" w:uiPriority="52"/>
+    <w:lsdException w:name="Grid Table 1 Light Accent 4" w:uiPriority="46"/>
+    <w:lsdException w:name="Grid Table 2 Accent 4" w:uiPriority="47"/>
+    <w:lsdException w:name="Grid Table 3 Accent 4" w:uiPriority="48"/>
+    <w:lsdException w:name="Grid Table 4 Accent 4" w:uiPriority="49"/>
+    <w:lsdException w:name="Grid Table 5 Dark Accent 4" w:uiPriority="50"/>
+    <w:lsdException w:name="Grid Table 6 Colorful Accent 4" w:uiPriority="51"/>
+    <w:lsdException w:name="Grid Table 7 Colorful Accent 4" w:uiPriority="52"/>
+    <w:lsdException w:name="Grid Table 1 Light Accent 5" w:uiPriority="46"/>
+    <w:lsdException w:name="Grid Table 2 Accent 5" w:uiPriority="47"/>
+    <w:lsdException w:name="Grid Table 3 Accent 5" w:uiPriority="48"/>
+    <w:lsdException w:name="Grid Table 4 Accent 5" w:uiPriority="49"/>
+    <w:lsdException w:name="Grid Table 5 Dark Accent 5" w:uiPriority="50"/>
+    <w:lsdException w:name="Grid Table 6 Colorful Accent 5" w:uiPriority="51"/>
+    <w:lsdException w:name="Grid Table 7 Colorful Accent 5" w:uiPriority="52"/>
+    <w:lsdException w:name="Grid Table 1 Light Accent 6" w:uiPriority="46"/>
+    <w:lsdException w:name="Grid Table 2 Accent 6" w:uiPriority="47"/>
+    <w:lsdException w:name="Grid Table 3 Accent 6" w:uiPriority="48"/>
+    <w:lsdException w:name="Grid Table 4 Accent 6" w:uiPriority="49"/>
+    <w:lsdException w:name="Grid Table 5 Dark Accent 6" w:uiPriority="50"/>
+    <w:lsdException w:name="Grid Table 6 Colorful Accent 6" w:uiPriority="51"/>
+    <w:lsdException w:name="Grid Table 7 Colorful Accent 6" w:uiPriority="52"/>
+    <w:lsdException w:name="List Table 1 Light" w:uiPriority="46"/>
+    <w:lsdException w:name="List Table 2" w:uiPriority="47"/>
+    <w:lsdException w:name="List Table 3" w:uiPriority="48"/>
+    <w:lsdException w:name="List Table 4" w:uiPriority="49"/>
+    <w:lsdException w:name="List Table 5 Dark" w:uiPriority="50"/>
+    <w:lsdException w:name="List Table 6 Colorful" w:uiPriority="51"/>
+    <w:lsdException w:name="List Table 7 Colorful" w:uiPriority="52"/>
+    <w:lsdException w:name="List Table 1 Light Accent 1" w:uiPriority="46"/>
+    <w:lsdException w:name="List Table 2 Accent 1" w:uiPriority="47"/>
+    <w:lsdException w:name="List Table 3 Accent 1" w:uiPriority="48"/>
+    <w:lsdException w:name="List Table 4 Accent 1" w:uiPriority="49"/>
+    <w:lsdException w:name="List Table 5 Dark Accent 1" w:uiPriority="50"/>
+    <w:lsdException w:name="List Table 6 Colorful Accent 1" w:uiPriority="51"/>
+    <w:lsdException w:name="List Table 7 Colorful Accent 1" w:uiPriority="52"/>
+    <w:lsdException w:name="List Table 1 Light Accent 2" w:uiPriority="46"/>
+    <w:lsdException w:name="List Table 2 Accent 2" w:uiPriority="47"/>
+    <w:lsdException w:name="List Table 3 Accent 2" w:uiPriority="48"/>
+    <w:lsdException w:name="List Table 4 Accent 2" w:uiPriority="49"/>
+    <w:lsdException w:name="List Table 5 Dark Accent 2" w:uiPriority="50"/>
+    <w:lsdException w:name="List Table 6 Colorful Accent 2" w:uiPriority="51"/>
+    <w:lsdException w:name="List Table 7 Colorful Accent 2" w:uiPriority="52"/>
+    <w:lsdException w:name="List Table 1 Light Accent 3" w:uiPriority="46"/>
+    <w:lsdException w:name="List Table 2 Accent 3" w:uiPriority="47"/>
+    <w:lsdException w:name="List Table 3 Accent 3" w:uiPriority="48"/>
+    <w:lsdException w:name="List Table 4 Accent 3" w:uiPriority="49"/>
+    <w:lsdException w:name="List Table 5 Dark Accent 3" w:uiPriority="50"/>
+    <w:lsdException w:name="List Table 6 Colorful Accent 3" w:uiPriority="51"/>
+    <w:lsdException w:name="List Table 7 Colorful Accent 3" w:uiPriority="52"/>
+    <w:lsdException w:name="List Table 1 Light Accent 4" w:uiPriority="46"/>
+    <w:lsdException w:name="List Table 2 Accent 4" w:uiPriority="47"/>
+    <w:lsdException w:name="List Table 3 Accent 4" w:uiPriority="48"/>
+    <w:lsdException w:name="List Table 4 Accent 4" w:uiPriority="49"/>
+    <w:lsdException w:name="List Table 5 Dark Accent 4" w:uiPriority="50"/>
+    <w:lsdException w:name="List Table 6 Colorful Accent 4" w:uiPriority="51"/>
+    <w:lsdException w:name="List Table 7 Colorful Accent 4" w:uiPriority="52"/>
+    <w:lsdException w:name="List Table 1 Light Accent 5" w:uiPriority="46"/>
+    <w:lsdException w:name="List Table 2 Accent 5" w:uiPriority="47"/>
+    <w:lsdException w:name="List Table 3 Accent 5" w:uiPriority="48"/>
+    <w:lsdException w:name="List Table 4 Accent 5" w:uiPriority="49"/>
+    <w:lsdException w:name="List Table 5 Dark Accent 5" w:uiPriority="50"/>
+    <w:lsdException w:name="List Table 6 Colorful Accent 5" w:uiPriority="51"/>
+    <w:lsdException w:name="List Table 7 Colorful Accent 5" w:uiPriority="52"/>
+    <w:lsdException w:name="List Table 1 Light Accent 6" w:uiPriority="46"/>
+    <w:lsdException w:name="List Table 2 Accent 6" w:uiPriority="47"/>
+    <w:lsdException w:name="List Table 3 Accent 6" w:uiPriority="48"/>
+    <w:lsdException w:name="List Table 4 Accent 6" w:uiPriority="49"/>
+    <w:lsdException w:name="List Table 5 Dark Accent 6" w:uiPriority="50"/>
+    <w:lsdException w:name="List Table 6 Colorful Accent 6" w:uiPriority="51"/>
+    <w:lsdException w:name="List Table 7 Colorful Accent 6" w:uiPriority="52"/>
   </w:latentStyles>
   <w:style w:type="paragraph" w:default="1" w:styleId="Standard">
     <w:name w:val="Normal"/>
@@ -10151,7 +10427,6 @@
     <w:uiPriority w:val="99"/>
     <w:semiHidden/>
     <w:unhideWhenUsed/>
-    <w:qFormat/>
     <w:tblPr>
       <w:tblInd w:w="0" w:type="dxa"/>
       <w:tblCellMar>
@@ -10619,13 +10894,12 @@
       <w:contextualSpacing/>
     </w:pPr>
   </w:style>
-  <w:style w:type="table" w:styleId="Tabellengitternetz">
+  <w:style w:type="table" w:styleId="Tabellenraster">
     <w:name w:val="Table Grid"/>
     <w:basedOn w:val="NormaleTabelle"/>
     <w:uiPriority w:val="59"/>
     <w:rsid w:val="00834E75"/>
     <w:tblPr>
-      <w:tblInd w:w="0" w:type="dxa"/>
       <w:tblBorders>
         <w:top w:val="single" w:sz="4" w:space="0" w:color="auto"/>
         <w:left w:val="single" w:sz="4" w:space="0" w:color="auto"/>
@@ -10634,12 +10908,6 @@
         <w:insideH w:val="single" w:sz="4" w:space="0" w:color="auto"/>
         <w:insideV w:val="single" w:sz="4" w:space="0" w:color="auto"/>
       </w:tblBorders>
-      <w:tblCellMar>
-        <w:top w:w="0" w:type="dxa"/>
-        <w:left w:w="108" w:type="dxa"/>
-        <w:bottom w:w="0" w:type="dxa"/>
-        <w:right w:w="108" w:type="dxa"/>
-      </w:tblCellMar>
     </w:tblPr>
   </w:style>
 </w:styles>

</xml_diff>